<commit_message>
in progress Task A draft
</commit_message>
<xml_diff>
--- a/SchedulerWebApp/Documents/A_Task2_SectionA_DRAFT1.docx
+++ b/SchedulerWebApp/Documents/A_Task2_SectionA_DRAFT1.docx
@@ -1712,28 +1712,69 @@
         <w:keepNext/>
         <w:keepLines/>
         <w:spacing w:before="40" w:after="0"/>
+        <w:ind w:firstLine="720"/>
         <w:outlineLvl w:val="1"/>
         <w:rPr>
-          <w:rFonts w:asciiTheme="majorHAnsi" w:eastAsiaTheme="majorEastAsia" w:hAnsiTheme="majorHAnsi" w:cstheme="majorBidi"/>
-          <w:b/>
-          <w:sz w:val="26"/>
-          <w:szCs w:val="26"/>
-        </w:rPr>
-      </w:pPr>
-    </w:p>
-    <w:p>
-      <w:pPr>
-        <w:keepNext/>
-        <w:keepLines/>
-        <w:spacing w:before="40" w:after="0"/>
-        <w:outlineLvl w:val="1"/>
-        <w:rPr>
-          <w:rFonts w:asciiTheme="majorHAnsi" w:eastAsiaTheme="majorEastAsia" w:hAnsiTheme="majorHAnsi" w:cstheme="majorBidi"/>
-          <w:b/>
-          <w:sz w:val="26"/>
-          <w:szCs w:val="26"/>
-        </w:rPr>
-      </w:pPr>
+          <w:rFonts w:eastAsiaTheme="majorEastAsia" w:cstheme="minorHAnsi"/>
+          <w:bCs/>
+        </w:rPr>
+      </w:pPr>
+      <w:r>
+        <w:rPr>
+          <w:rFonts w:eastAsiaTheme="majorEastAsia" w:cstheme="minorHAnsi"/>
+          <w:bCs/>
+        </w:rPr>
+        <w:t xml:space="preserve">Anodyne Semantics </w:t>
+      </w:r>
+      <w:r>
+        <w:rPr>
+          <w:rFonts w:eastAsiaTheme="majorEastAsia" w:cstheme="minorHAnsi"/>
+          <w:bCs/>
+        </w:rPr>
+        <w:t>Consulting (</w:t>
+      </w:r>
+      <w:r>
+        <w:rPr>
+          <w:rFonts w:eastAsiaTheme="majorEastAsia" w:cstheme="minorHAnsi"/>
+          <w:bCs/>
+        </w:rPr>
+        <w:t>A</w:t>
+      </w:r>
+      <w:r>
+        <w:rPr>
+          <w:rFonts w:eastAsiaTheme="majorEastAsia" w:cstheme="minorHAnsi"/>
+          <w:bCs/>
+        </w:rPr>
+        <w:t xml:space="preserve">SC) is a start-up consulting firm focused on serving the comprehensive needs of businesses in the full range of the business cycle. With a core staff of </w:t>
+      </w:r>
+      <w:r>
+        <w:rPr>
+          <w:rFonts w:eastAsiaTheme="majorEastAsia" w:cstheme="minorHAnsi"/>
+          <w:bCs/>
+        </w:rPr>
+        <w:t xml:space="preserve">seven </w:t>
+      </w:r>
+      <w:r>
+        <w:rPr>
+          <w:rFonts w:eastAsiaTheme="majorEastAsia" w:cstheme="minorHAnsi"/>
+          <w:bCs/>
+        </w:rPr>
+        <w:t xml:space="preserve">experienced professionals and a team approach to most consulting projects, </w:t>
+      </w:r>
+      <w:r>
+        <w:rPr>
+          <w:rFonts w:eastAsiaTheme="majorEastAsia" w:cstheme="minorHAnsi"/>
+          <w:bCs/>
+        </w:rPr>
+        <w:t>A</w:t>
+      </w:r>
+      <w:r>
+        <w:rPr>
+          <w:rFonts w:eastAsiaTheme="majorEastAsia" w:cstheme="minorHAnsi"/>
+          <w:bCs/>
+        </w:rPr>
+        <w:t>SC will be able to offer a more balanced quality service than many of its competitors.</w:t>
+      </w:r>
     </w:p>
     <w:p>
       <w:pPr>
@@ -1747,48 +1788,6 @@
           <w:bCs/>
         </w:rPr>
       </w:pPr>
-      <w:r>
-        <w:rPr>
-          <w:rFonts w:eastAsiaTheme="majorEastAsia" w:cstheme="minorHAnsi"/>
-          <w:bCs/>
-        </w:rPr>
-        <w:t xml:space="preserve">Anodyne Semantics </w:t>
-      </w:r>
-      <w:r>
-        <w:rPr>
-          <w:rFonts w:eastAsiaTheme="majorEastAsia" w:cstheme="minorHAnsi"/>
-          <w:bCs/>
-        </w:rPr>
-        <w:t>Consulting (</w:t>
-      </w:r>
-      <w:r>
-        <w:rPr>
-          <w:rFonts w:eastAsiaTheme="majorEastAsia" w:cstheme="minorHAnsi"/>
-          <w:bCs/>
-        </w:rPr>
-        <w:t>A</w:t>
-      </w:r>
-      <w:r>
-        <w:rPr>
-          <w:rFonts w:eastAsiaTheme="majorEastAsia" w:cstheme="minorHAnsi"/>
-          <w:bCs/>
-        </w:rPr>
-        <w:t xml:space="preserve">SC) is a start-up consulting firm focused on serving the comprehensive needs of businesses in the full range of the business cycle. With a core staff of experienced professionals and a team approach to most consulting projects, </w:t>
-      </w:r>
-      <w:r>
-        <w:rPr>
-          <w:rFonts w:eastAsiaTheme="majorEastAsia" w:cstheme="minorHAnsi"/>
-          <w:bCs/>
-        </w:rPr>
-        <w:t>A</w:t>
-      </w:r>
-      <w:r>
-        <w:rPr>
-          <w:rFonts w:eastAsiaTheme="majorEastAsia" w:cstheme="minorHAnsi"/>
-          <w:bCs/>
-        </w:rPr>
-        <w:t>SC will be able to offer a more balanced quality service than many of its competitors.</w:t>
-      </w:r>
     </w:p>
     <w:p>
       <w:pPr>
@@ -1803,6 +1802,18 @@
           <w:szCs w:val="26"/>
         </w:rPr>
       </w:pPr>
+      <w:r>
+        <w:rPr>
+          <w:rFonts w:asciiTheme="majorHAnsi" w:eastAsiaTheme="majorEastAsia" w:hAnsiTheme="majorHAnsi" w:cstheme="majorBidi"/>
+          <w:b/>
+          <w:sz w:val="26"/>
+          <w:szCs w:val="26"/>
+        </w:rPr>
+        <w:tab/>
+      </w:r>
+      <w:r>
+        <w:t>Anodyne Semantics employees work with outside businesses to implement scheduling, contracting, and customer-service solutions. The length of these consulting sessions can vary from as little as an hour to open-ended contracts lasting for months.</w:t>
+      </w:r>
     </w:p>
     <w:p>
       <w:pPr>
@@ -1820,57 +1831,35 @@
     </w:p>
     <w:p>
       <w:pPr>
-        <w:ind w:firstLine="720"/>
+        <w:pStyle w:val="Heading2"/>
+        <w:rPr>
+          <w:b/>
+          <w:color w:val="auto"/>
+        </w:rPr>
       </w:pPr>
       <w:bookmarkStart w:id="3" w:name="_Toc103337399"/>
       <w:r>
-        <w:t xml:space="preserve">Anodyne Semantics is a business-to-business consulting company that serves a variety of industries. Anodyne Semantics employees work with outside businesses to implement scheduling, contracting, and customer-service solutions. The length of these consulting sessions can vary from as little as an hour to open-ended contracts lasting for months. </w:t>
-      </w:r>
-    </w:p>
-    <w:p>
-      <w:pPr>
-        <w:pStyle w:val="Heading2"/>
         <w:rPr>
           <w:b/>
           <w:color w:val="auto"/>
         </w:rPr>
-      </w:pPr>
-      <w:r>
-        <w:rPr>
-          <w:b/>
-          <w:color w:val="auto"/>
-        </w:rPr>
         <w:t>Business Case</w:t>
       </w:r>
       <w:bookmarkEnd w:id="3"/>
-    </w:p>
-    <w:p>
       <w:r>
         <w:tab/>
       </w:r>
     </w:p>
-    <w:p/>
     <w:p>
       <w:pPr>
         <w:spacing w:line="240" w:lineRule="auto"/>
         <w:ind w:firstLine="720"/>
       </w:pPr>
       <w:r>
-        <w:t xml:space="preserve">Describe how the software application will </w:t>
-      </w:r>
-      <w:r>
-        <w:t xml:space="preserve">help the </w:t>
-      </w:r>
-      <w:r>
-        <w:t xml:space="preserve">client. This should include a thorough description of the current problem being faced. Then, explain how the application will function to solve that problem. </w:t>
-      </w:r>
-    </w:p>
-    <w:p>
-      <w:pPr>
-        <w:spacing w:line="240" w:lineRule="auto"/>
-      </w:pPr>
-      <w:r>
-        <w:t>For example:</w:t>
+        <w:t xml:space="preserve">Currently, the employees of ASC </w:t>
+      </w:r>
+      <w:r>
+        <w:t>utilize their own personal calendars incorporated with their Outlook email profiles to schedule consultations with prospective and active customers. This has led to communication failures between staff and customers, leading to scheduling conflicts and confusions, damaging the perceived professionality of the company.</w:t>
       </w:r>
     </w:p>
     <w:p>
@@ -1879,155 +1868,249 @@
         <w:ind w:firstLine="720"/>
       </w:pPr>
       <w:r>
-        <w:t xml:space="preserve">For </w:t>
-      </w:r>
-      <w:proofErr w:type="spellStart"/>
-      <w:r>
-        <w:t>Steelworth</w:t>
-      </w:r>
-      <w:proofErr w:type="spellEnd"/>
-      <w:r>
-        <w:t xml:space="preserve">, the tracking of </w:t>
-      </w:r>
-      <w:r>
+        <w:t>To replace this ad-hoc scheduling system, the company requires a more centralized scheduling application. A solution must be created to allow visibility of currently scheduled consultations with clients, as well as creating, maintaining, and updating customer contacts.</w:t>
+      </w:r>
+    </w:p>
+    <w:p>
+      <w:pPr>
+        <w:spacing w:line="240" w:lineRule="auto"/>
+        <w:ind w:firstLine="720"/>
+        <w:rPr>
+          <w:strike/>
+        </w:rPr>
+      </w:pPr>
+      <w:r>
+        <w:rPr>
+          <w:strike/>
+        </w:rPr>
+        <w:t xml:space="preserve">Describe how the software application will </w:t>
+      </w:r>
+      <w:r>
+        <w:rPr>
+          <w:strike/>
+        </w:rPr>
+        <w:t xml:space="preserve">help the </w:t>
+      </w:r>
+      <w:r>
+        <w:rPr>
+          <w:strike/>
+        </w:rPr>
+        <w:t xml:space="preserve">client. This should include a thorough description of the current problem being faced. Then, explain how the application will function to solve that problem. </w:t>
+      </w:r>
+    </w:p>
+    <w:p>
+      <w:pPr>
+        <w:spacing w:line="240" w:lineRule="auto"/>
+        <w:rPr>
+          <w:strike/>
+        </w:rPr>
+      </w:pPr>
+      <w:r>
+        <w:rPr>
+          <w:strike/>
+        </w:rPr>
+        <w:t>For example:</w:t>
+      </w:r>
+    </w:p>
+    <w:p>
+      <w:pPr>
+        <w:spacing w:line="240" w:lineRule="auto"/>
+        <w:ind w:firstLine="720"/>
+        <w:rPr>
+          <w:strike/>
+        </w:rPr>
+      </w:pPr>
+      <w:r>
+        <w:rPr>
+          <w:strike/>
+        </w:rPr>
+        <w:t xml:space="preserve">For Steelworth, the tracking of </w:t>
+      </w:r>
+      <w:r>
+        <w:rPr>
+          <w:strike/>
+        </w:rPr>
         <w:t xml:space="preserve">subcontractors </w:t>
       </w:r>
       <w:r>
+        <w:rPr>
+          <w:strike/>
+        </w:rPr>
         <w:t>..</w:t>
       </w:r>
       <w:r>
+        <w:rPr>
+          <w:strike/>
+        </w:rPr>
         <w:t>. Each day there are hundreds of thousands of dollar</w:t>
       </w:r>
       <w:r>
+        <w:rPr>
+          <w:strike/>
+        </w:rPr>
         <w:t>s</w:t>
       </w:r>
       <w:r>
+        <w:rPr>
+          <w:strike/>
+        </w:rPr>
         <w:t xml:space="preserve"> in …</w:t>
       </w:r>
       <w:r>
-        <w:t xml:space="preserve"> on </w:t>
-      </w:r>
-      <w:proofErr w:type="gramStart"/>
-      <w:r>
-        <w:t>a number of</w:t>
-      </w:r>
-      <w:proofErr w:type="gramEnd"/>
-      <w:r>
-        <w:t xml:space="preserve"> job sites.  The need for a centralized, web interface that will link to a robust database will benefit </w:t>
-      </w:r>
-      <w:proofErr w:type="spellStart"/>
-      <w:r>
-        <w:t>Steelworth</w:t>
-      </w:r>
-      <w:proofErr w:type="spellEnd"/>
-      <w:r>
-        <w:t xml:space="preserve"> by</w:t>
-      </w:r>
-      <w:proofErr w:type="gramStart"/>
-      <w:r>
-        <w:t>….</w:t>
-      </w:r>
-      <w:proofErr w:type="spellStart"/>
-      <w:r>
-        <w:t>etc</w:t>
-      </w:r>
-      <w:proofErr w:type="spellEnd"/>
-      <w:proofErr w:type="gramEnd"/>
-      <w:r>
+        <w:rPr>
+          <w:strike/>
+        </w:rPr>
+        <w:t xml:space="preserve"> on a number of job sites.  The need for a centralized, web interface that will link to a robust database will benefit Steelworth by….etc…</w:t>
+      </w:r>
+      <w:r>
+        <w:rPr>
+          <w:strike/>
+        </w:rPr>
+        <w:t xml:space="preserve"> </w:t>
+      </w:r>
+    </w:p>
+    <w:p>
+      <w:pPr>
+        <w:pStyle w:val="Heading2"/>
+        <w:rPr>
+          <w:b/>
+          <w:color w:val="auto"/>
+        </w:rPr>
+      </w:pPr>
+      <w:bookmarkStart w:id="4" w:name="_Toc103337400"/>
+      <w:r>
+        <w:rPr>
+          <w:b/>
+          <w:color w:val="auto"/>
+        </w:rPr>
+        <w:t>Fulfillment</w:t>
+      </w:r>
+      <w:bookmarkEnd w:id="4"/>
+    </w:p>
+    <w:p>
+      <w:pPr>
+        <w:ind w:firstLine="720"/>
+      </w:pPr>
+      <w:r>
+        <w:t xml:space="preserve">By </w:t>
+      </w:r>
+      <w:r>
+        <w:t xml:space="preserve">utilizing a self-hosted web application, paired with a similarly self-hosted MySQL database, upcoming consultation appointments and customer data can be stored for all employees in a centralized and internally available location. </w:t>
+      </w:r>
+    </w:p>
+    <w:p>
+      <w:pPr>
+        <w:ind w:firstLine="720"/>
+      </w:pPr>
+      <w:r>
+        <w:t>The website will have the ability to create, view, update and delete both customers and appointments. Additionally, reports can be readily created by any authorized user to view appointment information based on a time window of their creation.</w:t>
+      </w:r>
+    </w:p>
+    <w:p>
+      <w:pPr>
+        <w:ind w:firstLine="720"/>
+      </w:pPr>
+    </w:p>
+    <w:p>
+      <w:pPr>
+        <w:ind w:firstLine="720"/>
+        <w:rPr>
+          <w:strike/>
+        </w:rPr>
+      </w:pPr>
+      <w:r>
+        <w:rPr>
+          <w:strike/>
+        </w:rPr>
+        <w:t xml:space="preserve">Provide information about how the software application will fulfill the needs of the client. This should include how the application will appear, what the basic functions are, and how the outcome will be presented. Remember to include what the application will interface with other systems, how its functions will be enabled by the user, and what type of results it will provide. </w:t>
+      </w:r>
+    </w:p>
+    <w:p>
+      <w:pPr>
+        <w:rPr>
+          <w:strike/>
+        </w:rPr>
+      </w:pPr>
+      <w:r>
+        <w:rPr>
+          <w:strike/>
+        </w:rPr>
+        <w:lastRenderedPageBreak/>
+        <w:t>For example:</w:t>
+      </w:r>
+    </w:p>
+    <w:p>
+      <w:pPr>
+        <w:ind w:firstLine="720"/>
+        <w:rPr>
+          <w:strike/>
+        </w:rPr>
+      </w:pPr>
+      <w:r>
+        <w:rPr>
+          <w:strike/>
+        </w:rPr>
+        <w:t xml:space="preserve">A web application will fulfill the needs of </w:t>
+      </w:r>
+      <w:r>
+        <w:rPr>
+          <w:strike/>
+        </w:rPr>
+        <w:t xml:space="preserve">Steelworth’s </w:t>
+      </w:r>
+      <w:r>
+        <w:rPr>
+          <w:strike/>
+        </w:rPr>
         <w:t>…</w:t>
       </w:r>
       <w:r>
-        <w:t xml:space="preserve"> </w:t>
-      </w:r>
-    </w:p>
-    <w:p>
-      <w:pPr>
-        <w:pStyle w:val="Heading2"/>
-        <w:rPr>
-          <w:b/>
-          <w:color w:val="auto"/>
-        </w:rPr>
-      </w:pPr>
-      <w:bookmarkStart w:id="4" w:name="_Toc103337400"/>
-      <w:r>
-        <w:rPr>
-          <w:b/>
-          <w:color w:val="auto"/>
-        </w:rPr>
-        <w:t>Fulfillment</w:t>
-      </w:r>
-      <w:bookmarkEnd w:id="4"/>
-    </w:p>
-    <w:p>
-      <w:pPr>
-        <w:ind w:firstLine="720"/>
-      </w:pPr>
-      <w:r>
-        <w:t xml:space="preserve">Provide information about how the software application will fulfill the needs of the client. This should include how the application will appear, what the basic functions are, and how the outcome will be presented. Remember to include what the application will interface with other systems, how its functions will be enabled by the user, and what type of results it will provide. </w:t>
-      </w:r>
-    </w:p>
-    <w:p>
-      <w:r>
-        <w:t>For example:</w:t>
-      </w:r>
-    </w:p>
-    <w:p>
-      <w:pPr>
-        <w:ind w:firstLine="720"/>
-      </w:pPr>
-      <w:r>
-        <w:t xml:space="preserve">A web application will fulfill the needs of </w:t>
-      </w:r>
-      <w:proofErr w:type="spellStart"/>
-      <w:r>
-        <w:t>Steelworth’s</w:t>
-      </w:r>
-      <w:proofErr w:type="spellEnd"/>
-      <w:r>
-        <w:t xml:space="preserve"> </w:t>
-      </w:r>
-      <w:r>
-        <w:t>…</w:t>
-      </w:r>
-      <w:r>
+        <w:rPr>
+          <w:strike/>
+        </w:rPr>
         <w:t xml:space="preserve">controls. The system will interface with </w:t>
       </w:r>
       <w:r>
+        <w:rPr>
+          <w:strike/>
+        </w:rPr>
         <w:t xml:space="preserve">an equipment SQL </w:t>
       </w:r>
       <w:r>
+        <w:rPr>
+          <w:strike/>
+        </w:rPr>
         <w:t xml:space="preserve">… </w:t>
       </w:r>
       <w:r>
+        <w:rPr>
+          <w:strike/>
+        </w:rPr>
         <w:t>via a similar database</w:t>
       </w:r>
       <w:r>
+        <w:rPr>
+          <w:strike/>
+        </w:rPr>
         <w:t xml:space="preserve">, and equipment certification to ensure </w:t>
       </w:r>
       <w:r>
+        <w:rPr>
+          <w:strike/>
+        </w:rPr>
         <w:t>consistency of tracking</w:t>
       </w:r>
       <w:r>
-        <w:t xml:space="preserve">. The system will track the usage, </w:t>
-      </w:r>
-      <w:proofErr w:type="gramStart"/>
-      <w:r>
-        <w:t>current status</w:t>
-      </w:r>
-      <w:proofErr w:type="gramEnd"/>
-      <w:r>
-        <w:t xml:space="preserve">, and maintenance of equipment </w:t>
-      </w:r>
-      <w:r>
-        <w:t>…</w:t>
-      </w:r>
-      <w:proofErr w:type="spellStart"/>
-      <w:r>
-        <w:t>etc</w:t>
-      </w:r>
-      <w:proofErr w:type="spellEnd"/>
-      <w:r>
-        <w:t>…</w:t>
+        <w:rPr>
+          <w:strike/>
+        </w:rPr>
+        <w:t xml:space="preserve">. The system will track the usage, current status, and maintenance of equipment </w:t>
+      </w:r>
+      <w:r>
+        <w:rPr>
+          <w:strike/>
+        </w:rPr>
+        <w:t>…etc…</w:t>
       </w:r>
     </w:p>
     <w:p>
@@ -2045,7 +2128,6 @@
           <w:b/>
           <w:color w:val="auto"/>
         </w:rPr>
-        <w:lastRenderedPageBreak/>
         <w:t>Existing Gaps</w:t>
       </w:r>
       <w:bookmarkEnd w:id="5"/>
@@ -2054,34 +2136,79 @@
       <w:pPr>
         <w:ind w:firstLine="720"/>
       </w:pPr>
-      <w:r>
-        <w:t xml:space="preserve">If your application is replacing or updating existing </w:t>
-      </w:r>
-      <w:proofErr w:type="gramStart"/>
-      <w:r>
-        <w:t>system</w:t>
-      </w:r>
-      <w:proofErr w:type="gramEnd"/>
-      <w:r>
-        <w:t xml:space="preserve"> you should indicate the deficiencies of that original process here. This can include another software application or an antiquated manual process. Basically, describe the old process and then include information about why it should be replaced.</w:t>
-      </w:r>
-    </w:p>
-    <w:p>
-      <w:r>
+    </w:p>
+    <w:p>
+      <w:pPr>
+        <w:ind w:firstLine="720"/>
+      </w:pPr>
+      <w:r>
+        <w:t>The current policies and procedures in place for scheduling appointments call for employees to create ad-hoc appointments within their own email calendar. This has lead to duplicate appointments being created for the same customer by different consultants, as well as appointments failing to be created because consultants assumed another employee had already done so.</w:t>
+      </w:r>
+    </w:p>
+    <w:p>
+      <w:pPr>
+        <w:ind w:firstLine="720"/>
+      </w:pPr>
+      <w:r>
+        <w:t xml:space="preserve">Additionally, the process of creating an appointment in the employees’ email calendar does not reliably allow for customer contact information to be gathered, confirmed, and updated when required. Centralizing the customer information process will ensure that all consultants will be able to confidently and consistently have access to the most up-to-date contact information for </w:t>
+      </w:r>
+      <w:r>
+        <w:t>existing customers.</w:t>
+      </w:r>
+    </w:p>
+    <w:p>
+      <w:pPr>
+        <w:ind w:firstLine="720"/>
+        <w:rPr>
+          <w:strike/>
+        </w:rPr>
+      </w:pPr>
+      <w:r>
+        <w:t>If</w:t>
+      </w:r>
+      <w:r>
+        <w:rPr>
+          <w:strike/>
+        </w:rPr>
+        <w:t xml:space="preserve"> your application is replacing or updating existing system you should indicate the deficiencies of that original process here. This can include another software application or an antiquated manual process. Basically, describe the old process and then include information about why it should be replaced.</w:t>
+      </w:r>
+    </w:p>
+    <w:p>
+      <w:pPr>
+        <w:rPr>
+          <w:strike/>
+        </w:rPr>
+      </w:pPr>
+      <w:r>
+        <w:rPr>
+          <w:strike/>
+        </w:rPr>
         <w:t>For example:</w:t>
       </w:r>
     </w:p>
     <w:p>
       <w:pPr>
         <w:ind w:firstLine="720"/>
-      </w:pPr>
-      <w:r>
+        <w:rPr>
+          <w:strike/>
+        </w:rPr>
+      </w:pPr>
+      <w:r>
+        <w:rPr>
+          <w:strike/>
+        </w:rPr>
         <w:t>The existing system is a manual and handwritten process</w:t>
       </w:r>
       <w:r>
+        <w:rPr>
+          <w:strike/>
+        </w:rPr>
         <w:t xml:space="preserve"> using a log sheet and its accompanying instructions. Following manual entry, the </w:t>
       </w:r>
       <w:r>
+        <w:rPr>
+          <w:strike/>
+        </w:rPr>
         <w:t>…etc.</w:t>
       </w:r>
     </w:p>
@@ -2108,44 +2235,239 @@
       <w:pPr>
         <w:ind w:firstLine="720"/>
       </w:pPr>
-      <w:r>
+    </w:p>
+    <w:p>
+      <w:pPr>
+        <w:ind w:firstLine="720"/>
+      </w:pPr>
+      <w:r>
+        <w:t>The Waterfall Method will be used for this project. The relative lack of complexity required for this project lends itself best to the more simple and focused approach utilized by the Waterfall Method. The requirements are fully known to the company, so the more iterative approach of Agile Methodology would likely be redundant and wasteful.</w:t>
+      </w:r>
+    </w:p>
+    <w:p>
+      <w:pPr>
+        <w:rPr>
+          <w:b/>
+          <w:bCs/>
+          <w:u w:val="single"/>
+        </w:rPr>
+      </w:pPr>
+      <w:r>
+        <w:rPr>
+          <w:b/>
+          <w:bCs/>
+          <w:u w:val="single"/>
+        </w:rPr>
+        <w:t>Requirements Phase</w:t>
+      </w:r>
+    </w:p>
+    <w:p>
+      <w:r>
+        <w:tab/>
+      </w:r>
+      <w:r>
+        <w:t>The Requirements Phase begins with an investigation of the specific needs of the client. Developers will work closely with managers, users, and key stakeholders for this project will be set to gather use-cases, identify necessary functionality</w:t>
+      </w:r>
+      <w:r>
+        <w:t>, and ultimately understand all characteristics which the project must satisfy to fulfil the needs of the customer. These details will be used to create the Product Requirements Document (PRD), which must be approved by the key stakeholders before moving on to the Design Phase and will then be used as a key guide for the ultimate direction of the project.</w:t>
+      </w:r>
+    </w:p>
+    <w:p>
+      <w:pPr>
+        <w:rPr>
+          <w:b/>
+          <w:bCs/>
+          <w:u w:val="single"/>
+        </w:rPr>
+      </w:pPr>
+      <w:r>
+        <w:rPr>
+          <w:b/>
+          <w:bCs/>
+          <w:u w:val="single"/>
+        </w:rPr>
+        <w:t>Design Phase</w:t>
+      </w:r>
+    </w:p>
+    <w:p>
+      <w:r>
+        <w:lastRenderedPageBreak/>
+        <w:tab/>
+        <w:t xml:space="preserve">During the Design Phase, the development team will use the requirements specified in the Product Requirements Document to design the key system architecture in the form of </w:t>
+      </w:r>
+      <w:r>
+        <w:t>relational database diagram which show the relationships between data objects, as well as visual mockups of the User Interface (UI) design.</w:t>
+      </w:r>
+    </w:p>
+    <w:p>
+      <w:pPr>
+        <w:rPr>
+          <w:b/>
+          <w:bCs/>
+          <w:u w:val="single"/>
+        </w:rPr>
+      </w:pPr>
+      <w:r>
+        <w:rPr>
+          <w:b/>
+          <w:bCs/>
+          <w:u w:val="single"/>
+        </w:rPr>
+        <w:t>Implementation Phase</w:t>
+      </w:r>
+    </w:p>
+    <w:p>
+      <w:pPr>
+        <w:rPr>
+          <w:b/>
+          <w:bCs/>
+          <w:u w:val="single"/>
+        </w:rPr>
+      </w:pPr>
+    </w:p>
+    <w:p>
+      <w:pPr>
+        <w:rPr>
+          <w:b/>
+          <w:bCs/>
+          <w:u w:val="single"/>
+        </w:rPr>
+      </w:pPr>
+      <w:r>
+        <w:rPr>
+          <w:b/>
+          <w:bCs/>
+          <w:u w:val="single"/>
+        </w:rPr>
+        <w:t>Testing Phase</w:t>
+      </w:r>
+    </w:p>
+    <w:p>
+      <w:pPr>
+        <w:rPr>
+          <w:b/>
+          <w:bCs/>
+          <w:u w:val="single"/>
+        </w:rPr>
+      </w:pPr>
+    </w:p>
+    <w:p>
+      <w:pPr>
+        <w:rPr>
+          <w:b/>
+          <w:bCs/>
+          <w:u w:val="single"/>
+        </w:rPr>
+      </w:pPr>
+      <w:r>
+        <w:rPr>
+          <w:b/>
+          <w:bCs/>
+          <w:u w:val="single"/>
+        </w:rPr>
+        <w:t>Delivery Phase</w:t>
+      </w:r>
+    </w:p>
+    <w:p>
+      <w:pPr>
+        <w:rPr>
+          <w:b/>
+          <w:bCs/>
+          <w:u w:val="single"/>
+        </w:rPr>
+      </w:pPr>
+    </w:p>
+    <w:p>
+      <w:pPr>
+        <w:rPr>
+          <w:b/>
+          <w:bCs/>
+          <w:u w:val="single"/>
+        </w:rPr>
+      </w:pPr>
+      <w:r>
+        <w:rPr>
+          <w:b/>
+          <w:bCs/>
+          <w:u w:val="single"/>
+        </w:rPr>
+        <w:t>Maintenance Phase</w:t>
+      </w:r>
+    </w:p>
+    <w:p>
+      <w:pPr>
+        <w:ind w:firstLine="720"/>
+      </w:pPr>
+    </w:p>
+    <w:p>
+      <w:pPr>
+        <w:ind w:firstLine="720"/>
+        <w:rPr>
+          <w:strike/>
+        </w:rPr>
+      </w:pPr>
+      <w:r>
+        <w:rPr>
+          <w:strike/>
+        </w:rPr>
         <w:t xml:space="preserve">Considering the nature of your project, select a Software Development Life Cycle (SDLC) methodology that will be used to manage the project. Those may include…………. Be sure to describe the process you select first and why it’s a good fit. Then review the methodology phases and what part of the project will align with each. </w:t>
       </w:r>
     </w:p>
     <w:p>
-      <w:r>
+      <w:pPr>
+        <w:rPr>
+          <w:strike/>
+        </w:rPr>
+      </w:pPr>
+      <w:r>
+        <w:rPr>
+          <w:strike/>
+        </w:rPr>
         <w:t xml:space="preserve">For example: </w:t>
       </w:r>
     </w:p>
     <w:p>
       <w:pPr>
         <w:ind w:firstLine="720"/>
-      </w:pPr>
-      <w:r>
+        <w:rPr>
+          <w:strike/>
+        </w:rPr>
+      </w:pPr>
+      <w:r>
+        <w:rPr>
+          <w:strike/>
+        </w:rPr>
         <w:t xml:space="preserve">The SDLC Methodology utilized in this project is Waterfall </w:t>
       </w:r>
       <w:r>
+        <w:rPr>
+          <w:strike/>
+        </w:rPr>
         <w:t>because..</w:t>
       </w:r>
       <w:r>
+        <w:rPr>
+          <w:strike/>
+        </w:rPr>
         <w:t xml:space="preserve">. The requirements are well understood and defined. The customer is </w:t>
       </w:r>
       <w:r>
+        <w:rPr>
+          <w:strike/>
+        </w:rPr>
         <w:t>located a significant distance …</w:t>
       </w:r>
       <w:r>
+        <w:rPr>
+          <w:strike/>
+        </w:rPr>
         <w:t xml:space="preserve"> testing is not logistically possible. The system will be implemented fully</w:t>
       </w:r>
       <w:r>
-        <w:t>…The Waterfall methodology chosen will include the following phases…</w:t>
-      </w:r>
-      <w:proofErr w:type="spellStart"/>
-      <w:r>
-        <w:t>etc</w:t>
-      </w:r>
-      <w:proofErr w:type="spellEnd"/>
-      <w:r>
-        <w:t>…</w:t>
+        <w:rPr>
+          <w:strike/>
+        </w:rPr>
+        <w:t>…The Waterfall methodology chosen will include the following phases…etc…</w:t>
       </w:r>
     </w:p>
     <w:p>
@@ -2289,6 +2611,7 @@
         </w:numPr>
       </w:pPr>
       <w:r>
+        <w:lastRenderedPageBreak/>
         <w:t>A low fidelity, rough representation of the application…</w:t>
       </w:r>
     </w:p>
@@ -2325,15 +2648,7 @@
         </w:numPr>
       </w:pPr>
       <w:r>
-        <w:t>Prototype…</w:t>
-      </w:r>
-      <w:proofErr w:type="spellStart"/>
-      <w:r>
-        <w:t>etc</w:t>
-      </w:r>
-      <w:proofErr w:type="spellEnd"/>
-      <w:r>
-        <w:t>…</w:t>
+        <w:t>Prototype…etc…</w:t>
       </w:r>
     </w:p>
     <w:p>
@@ -2345,19 +2660,10 @@
         </w:numPr>
       </w:pPr>
       <w:r>
-        <w:lastRenderedPageBreak/>
         <w:t>Requirements Traceability Matrix (RTM)</w:t>
       </w:r>
       <w:r>
-        <w:t xml:space="preserve"> …</w:t>
-      </w:r>
-      <w:proofErr w:type="spellStart"/>
-      <w:r>
-        <w:t>etc</w:t>
-      </w:r>
-      <w:proofErr w:type="spellEnd"/>
-      <w:r>
-        <w:t>…</w:t>
+        <w:t xml:space="preserve"> …etc…</w:t>
       </w:r>
     </w:p>
     <w:p>
@@ -2501,26 +2807,10 @@
         <w:ind w:firstLine="720"/>
       </w:pPr>
       <w:r>
-        <w:t xml:space="preserve">Implementation coordinated by the Project Manager and </w:t>
-      </w:r>
-      <w:proofErr w:type="gramStart"/>
-      <w:r>
-        <w:t>involves</w:t>
-      </w:r>
-      <w:proofErr w:type="gramEnd"/>
-      <w:r>
-        <w:t xml:space="preserve"> several different groups in a variety of capacities. The Web Administrators </w:t>
-      </w:r>
-      <w:r>
-        <w:t>…</w:t>
-      </w:r>
-      <w:proofErr w:type="spellStart"/>
-      <w:r>
-        <w:t>etc</w:t>
-      </w:r>
-      <w:proofErr w:type="spellEnd"/>
-      <w:r>
-        <w:t>…</w:t>
+        <w:t xml:space="preserve">Implementation coordinated by the Project Manager and involves several different groups in a variety of capacities. The Web Administrators </w:t>
+      </w:r>
+      <w:r>
+        <w:t>…etc…</w:t>
       </w:r>
       <w:r>
         <w:t xml:space="preserve"> </w:t>
@@ -2553,13 +2843,8 @@
         <w:t xml:space="preserve">Describe the methods that you'll use to prove that the software application functions sufficiently well to meet the customer's needs. Does it provide all the functionality required? How will those tests be performed and by whom? Identify how segments of the code will be tested. </w:t>
       </w:r>
       <w:r>
-        <w:t xml:space="preserve">The Customer will perform Acceptance Testing prior to taking ownership of the application. The Acceptance </w:t>
-      </w:r>
-      <w:proofErr w:type="spellStart"/>
-      <w:r>
-        <w:t>Te</w:t>
-      </w:r>
-      <w:proofErr w:type="spellEnd"/>
+        <w:t>The Customer will perform Acceptance Testing prior to taking ownership of the application. The Acceptance Te</w:t>
+      </w:r>
     </w:p>
     <w:p>
       <w:r>
@@ -2571,15 +2856,7 @@
         <w:ind w:firstLine="360"/>
       </w:pPr>
       <w:r>
-        <w:t>Testing will be a comprehensive full lifecycle test to ensure that the application has met the requirements as designed. The customer will complete multiple testing sessions with multiple users…</w:t>
-      </w:r>
-      <w:proofErr w:type="gramStart"/>
-      <w:r>
-        <w:t>etc..</w:t>
-      </w:r>
-      <w:proofErr w:type="gramEnd"/>
-      <w:r>
-        <w:t xml:space="preserve"> </w:t>
+        <w:t xml:space="preserve">Testing will be a comprehensive full lifecycle test to ensure that the application has met the requirements as designed. The customer will complete multiple testing sessions with multiple users…etc.. </w:t>
       </w:r>
     </w:p>
     <w:p>
@@ -2627,6 +2904,7 @@
     </w:p>
     <w:p>
       <w:r>
+        <w:lastRenderedPageBreak/>
         <w:t>For example:</w:t>
       </w:r>
     </w:p>
@@ -2666,13 +2944,8 @@
         </w:numPr>
       </w:pPr>
       <w:r>
-        <w:t>…</w:t>
-      </w:r>
-      <w:proofErr w:type="gramStart"/>
-      <w:r>
-        <w:t>etc..</w:t>
-      </w:r>
-      <w:proofErr w:type="gramEnd"/>
+        <w:t>…etc..</w:t>
+      </w:r>
     </w:p>
     <w:p>
       <w:pPr>
@@ -2688,7 +2961,6 @@
           <w:b/>
           <w:color w:val="auto"/>
         </w:rPr>
-        <w:lastRenderedPageBreak/>
         <w:t>Environment Costs</w:t>
       </w:r>
       <w:bookmarkEnd w:id="14"/>
@@ -2704,15 +2976,7 @@
         <w:t xml:space="preserve">Environment costs are relatively minimal. The environment where the system resides in a shared environment where costs are shared by the organizations. </w:t>
       </w:r>
       <w:r>
-        <w:t xml:space="preserve">There is a nominal fee associated with maintaining the database of $500 a year that allows for unlimited storage size and 99.8% uptime. The web server is another fee of $300 a year that includes maintenance and upgrades of the </w:t>
-      </w:r>
-      <w:proofErr w:type="gramStart"/>
-      <w:r>
-        <w:t>following;</w:t>
-      </w:r>
-      <w:proofErr w:type="gramEnd"/>
-      <w:r>
-        <w:t xml:space="preserve"> Windows Server, IIS, and ColdFusion. The final cost is based on the thick or thin clients utilized by the customer. Each device that is attached to the network has a $40 annual fee which covers Operating System and Network upgrades.</w:t>
+        <w:t>There is a nominal fee associated with maintaining the database of $500 a year that allows for unlimited storage size and 99.8% uptime. The web server is another fee of $300 a year that includes maintenance and upgrades of the following; Windows Server, IIS, and ColdFusion. The final cost is based on the thick or thin clients utilized by the customer. Each device that is attached to the network has a $40 annual fee which covers Operating System and Network upgrades.</w:t>
       </w:r>
     </w:p>
     <w:p>

</xml_diff>

<commit_message>
SDLC phase description completed
</commit_message>
<xml_diff>
--- a/SchedulerWebApp/Documents/A_Task2_SectionA_DRAFT1.docx
+++ b/SchedulerWebApp/Documents/A_Task2_SectionA_DRAFT1.docx
@@ -1924,7 +1924,21 @@
         <w:rPr>
           <w:strike/>
         </w:rPr>
-        <w:t xml:space="preserve">For Steelworth, the tracking of </w:t>
+        <w:t xml:space="preserve">For </w:t>
+      </w:r>
+      <w:proofErr w:type="spellStart"/>
+      <w:r>
+        <w:rPr>
+          <w:strike/>
+        </w:rPr>
+        <w:t>Steelworth</w:t>
+      </w:r>
+      <w:proofErr w:type="spellEnd"/>
+      <w:r>
+        <w:rPr>
+          <w:strike/>
+        </w:rPr>
+        <w:t xml:space="preserve">, the tracking of </w:t>
       </w:r>
       <w:r>
         <w:rPr>
@@ -1960,7 +1974,57 @@
         <w:rPr>
           <w:strike/>
         </w:rPr>
-        <w:t xml:space="preserve"> on a number of job sites.  The need for a centralized, web interface that will link to a robust database will benefit Steelworth by….etc…</w:t>
+        <w:t xml:space="preserve"> on </w:t>
+      </w:r>
+      <w:proofErr w:type="gramStart"/>
+      <w:r>
+        <w:rPr>
+          <w:strike/>
+        </w:rPr>
+        <w:t>a number of</w:t>
+      </w:r>
+      <w:proofErr w:type="gramEnd"/>
+      <w:r>
+        <w:rPr>
+          <w:strike/>
+        </w:rPr>
+        <w:t xml:space="preserve"> job sites.  The need for a centralized, web interface that will link to a robust database will benefit </w:t>
+      </w:r>
+      <w:proofErr w:type="spellStart"/>
+      <w:r>
+        <w:rPr>
+          <w:strike/>
+        </w:rPr>
+        <w:t>Steelworth</w:t>
+      </w:r>
+      <w:proofErr w:type="spellEnd"/>
+      <w:r>
+        <w:rPr>
+          <w:strike/>
+        </w:rPr>
+        <w:t xml:space="preserve"> by</w:t>
+      </w:r>
+      <w:proofErr w:type="gramStart"/>
+      <w:r>
+        <w:rPr>
+          <w:strike/>
+        </w:rPr>
+        <w:t>….</w:t>
+      </w:r>
+      <w:proofErr w:type="spellStart"/>
+      <w:r>
+        <w:rPr>
+          <w:strike/>
+        </w:rPr>
+        <w:t>etc</w:t>
+      </w:r>
+      <w:proofErr w:type="spellEnd"/>
+      <w:proofErr w:type="gramEnd"/>
+      <w:r>
+        <w:rPr>
+          <w:strike/>
+        </w:rPr>
+        <w:t>…</w:t>
       </w:r>
       <w:r>
         <w:rPr>
@@ -2052,11 +2116,19 @@
         </w:rPr>
         <w:t xml:space="preserve">A web application will fulfill the needs of </w:t>
       </w:r>
-      <w:r>
-        <w:rPr>
-          <w:strike/>
-        </w:rPr>
-        <w:t xml:space="preserve">Steelworth’s </w:t>
+      <w:proofErr w:type="spellStart"/>
+      <w:r>
+        <w:rPr>
+          <w:strike/>
+        </w:rPr>
+        <w:t>Steelworth’s</w:t>
+      </w:r>
+      <w:proofErr w:type="spellEnd"/>
+      <w:r>
+        <w:rPr>
+          <w:strike/>
+        </w:rPr>
+        <w:t xml:space="preserve"> </w:t>
       </w:r>
       <w:r>
         <w:rPr>
@@ -2104,13 +2176,41 @@
         <w:rPr>
           <w:strike/>
         </w:rPr>
-        <w:t xml:space="preserve">. The system will track the usage, current status, and maintenance of equipment </w:t>
-      </w:r>
-      <w:r>
-        <w:rPr>
-          <w:strike/>
-        </w:rPr>
-        <w:t>…etc…</w:t>
+        <w:t xml:space="preserve">. The system will track the usage, </w:t>
+      </w:r>
+      <w:proofErr w:type="gramStart"/>
+      <w:r>
+        <w:rPr>
+          <w:strike/>
+        </w:rPr>
+        <w:t>current status</w:t>
+      </w:r>
+      <w:proofErr w:type="gramEnd"/>
+      <w:r>
+        <w:rPr>
+          <w:strike/>
+        </w:rPr>
+        <w:t xml:space="preserve">, and maintenance of equipment </w:t>
+      </w:r>
+      <w:r>
+        <w:rPr>
+          <w:strike/>
+        </w:rPr>
+        <w:t>…</w:t>
+      </w:r>
+      <w:proofErr w:type="spellStart"/>
+      <w:r>
+        <w:rPr>
+          <w:strike/>
+        </w:rPr>
+        <w:t>etc</w:t>
+      </w:r>
+      <w:proofErr w:type="spellEnd"/>
+      <w:r>
+        <w:rPr>
+          <w:strike/>
+        </w:rPr>
+        <w:t>…</w:t>
       </w:r>
     </w:p>
     <w:p>
@@ -2142,7 +2242,15 @@
         <w:ind w:firstLine="720"/>
       </w:pPr>
       <w:r>
-        <w:t>The current policies and procedures in place for scheduling appointments call for employees to create ad-hoc appointments within their own email calendar. This has lead to duplicate appointments being created for the same customer by different consultants, as well as appointments failing to be created because consultants assumed another employee had already done so.</w:t>
+        <w:t xml:space="preserve">The current policies and procedures in place for scheduling appointments call for employees to create ad-hoc appointments within their own email calendar. This has </w:t>
+      </w:r>
+      <w:proofErr w:type="gramStart"/>
+      <w:r>
+        <w:t>lead</w:t>
+      </w:r>
+      <w:proofErr w:type="gramEnd"/>
+      <w:r>
+        <w:t xml:space="preserve"> to duplicate appointments being created for the same customer by different consultants, as well as appointments failing to be created because consultants assumed another employee had already done so.</w:t>
       </w:r>
     </w:p>
     <w:p>
@@ -2150,7 +2258,15 @@
         <w:ind w:firstLine="720"/>
       </w:pPr>
       <w:r>
-        <w:t xml:space="preserve">Additionally, the process of creating an appointment in the employees’ email calendar does not reliably allow for customer contact information to be gathered, confirmed, and updated when required. Centralizing the customer information process will ensure that all consultants will be able to confidently and consistently have access to the most up-to-date contact information for </w:t>
+        <w:t xml:space="preserve">Additionally, the process of creating an appointment in the employees’ email calendar does not reliably allow for customer contact information to be gathered, confirmed, and updated when required. Centralizing the customer information process will ensure that all consultants will be able to </w:t>
+      </w:r>
+      <w:proofErr w:type="gramStart"/>
+      <w:r>
+        <w:t>confidently and consistently have access</w:t>
+      </w:r>
+      <w:proofErr w:type="gramEnd"/>
+      <w:r>
+        <w:t xml:space="preserve"> to the most up-to-date contact information for </w:t>
       </w:r>
       <w:r>
         <w:t>existing customers.</w:t>
@@ -2170,7 +2286,21 @@
         <w:rPr>
           <w:strike/>
         </w:rPr>
-        <w:t xml:space="preserve"> your application is replacing or updating existing system you should indicate the deficiencies of that original process here. This can include another software application or an antiquated manual process. Basically, describe the old process and then include information about why it should be replaced.</w:t>
+        <w:t xml:space="preserve"> your application is replacing or updating existing </w:t>
+      </w:r>
+      <w:proofErr w:type="gramStart"/>
+      <w:r>
+        <w:rPr>
+          <w:strike/>
+        </w:rPr>
+        <w:t>system</w:t>
+      </w:r>
+      <w:proofErr w:type="gramEnd"/>
+      <w:r>
+        <w:rPr>
+          <w:strike/>
+        </w:rPr>
+        <w:t xml:space="preserve"> you should indicate the deficiencies of that original process here. This can include another software application or an antiquated manual process. Basically, describe the old process and then include information about why it should be replaced.</w:t>
       </w:r>
     </w:p>
     <w:p>
@@ -2298,6 +2428,18 @@
       <w:r>
         <w:t>relational database diagram which show the relationships between data objects, as well as visual mockups of the User Interface (UI) design.</w:t>
       </w:r>
+      <w:r>
+        <w:t xml:space="preserve"> </w:t>
+      </w:r>
+      <w:r>
+        <w:t>A basic w</w:t>
+      </w:r>
+      <w:r>
+        <w:t>ireframe</w:t>
+      </w:r>
+      <w:r>
+        <w:t xml:space="preserve"> will be created to show how the elements of the site will flow to one another, and a low fidelity prototype will provide a visual representation of where the UI elements will be located in their final phase.</w:t>
+      </w:r>
     </w:p>
     <w:p>
       <w:pPr>
@@ -2317,6 +2459,15 @@
       </w:r>
     </w:p>
     <w:p>
+      <w:r>
+        <w:tab/>
+        <w:t xml:space="preserve">The Implementation Phase is where the application itself will be created, using the Product Requirements Document and the work of the Design Phase as guidance. Developers will work with key stakeholders and ultimately require their approval to ensure that </w:t>
+      </w:r>
+      <w:r>
+        <w:t>the software meets the requirements that were earlier specified.</w:t>
+      </w:r>
+    </w:p>
+    <w:p>
       <w:pPr>
         <w:rPr>
           <w:b/>
@@ -2324,32 +2475,43 @@
           <w:u w:val="single"/>
         </w:rPr>
       </w:pPr>
-    </w:p>
-    <w:p>
-      <w:pPr>
+      <w:r>
         <w:rPr>
           <w:b/>
           <w:bCs/>
           <w:u w:val="single"/>
         </w:rPr>
-      </w:pPr>
-      <w:r>
+        <w:t>Testing Phase</w:t>
+      </w:r>
+    </w:p>
+    <w:p>
+      <w:r>
+        <w:tab/>
+        <w:t>During the Testing Phase, unit tests will be utilized to ensure that the required functionality has been reliably and accurately met. Both quality assurance members and end users may be used to verify that the features of the site work as designed and intended. Any issues that are found will be documented and sent back to the product developers for correction and re-testing.</w:t>
+      </w:r>
+    </w:p>
+    <w:p>
+      <w:pPr>
         <w:rPr>
           <w:b/>
           <w:bCs/>
           <w:u w:val="single"/>
         </w:rPr>
-        <w:t>Testing Phase</w:t>
-      </w:r>
-    </w:p>
-    <w:p>
-      <w:pPr>
+      </w:pPr>
+      <w:r>
         <w:rPr>
           <w:b/>
           <w:bCs/>
           <w:u w:val="single"/>
         </w:rPr>
-      </w:pPr>
+        <w:t>Delivery Phase</w:t>
+      </w:r>
+    </w:p>
+    <w:p>
+      <w:r>
+        <w:tab/>
+        <w:t>Upon reaching the Delivery Phase, the product will be made live for full use and availability to the end users. This type of application will use a soft cutover, meaning that all appointments being created for the future will use the new website, while older existing appointments can be manually entered into the site at the convenience of the users.</w:t>
+      </w:r>
     </w:p>
     <w:p>
       <w:pPr>
@@ -2365,32 +2527,6 @@
           <w:bCs/>
           <w:u w:val="single"/>
         </w:rPr>
-        <w:t>Delivery Phase</w:t>
-      </w:r>
-    </w:p>
-    <w:p>
-      <w:pPr>
-        <w:rPr>
-          <w:b/>
-          <w:bCs/>
-          <w:u w:val="single"/>
-        </w:rPr>
-      </w:pPr>
-    </w:p>
-    <w:p>
-      <w:pPr>
-        <w:rPr>
-          <w:b/>
-          <w:bCs/>
-          <w:u w:val="single"/>
-        </w:rPr>
-      </w:pPr>
-      <w:r>
-        <w:rPr>
-          <w:b/>
-          <w:bCs/>
-          <w:u w:val="single"/>
-        </w:rPr>
         <w:t>Maintenance Phase</w:t>
       </w:r>
     </w:p>
@@ -2398,10 +2534,18 @@
       <w:pPr>
         <w:ind w:firstLine="720"/>
       </w:pPr>
+      <w:r>
+        <w:t>The Maintenance Phase of this project will ultimately depend upon the contract created between the customer and the developer. At the minimum, a developer will be made available for bugs that are caught after the go-live but missed during the Testing Phase. Beyond this specified maintenance phase, the contract may allow for the expansion of current features, or the addition of new features, at an agreed upon cost.</w:t>
+      </w:r>
     </w:p>
     <w:p>
       <w:pPr>
         <w:ind w:firstLine="720"/>
+      </w:pPr>
+    </w:p>
+    <w:p>
+      <w:pPr>
+        <w:ind w:firstLine="720"/>
         <w:rPr>
           <w:strike/>
         </w:rPr>
@@ -2467,7 +2611,21 @@
         <w:rPr>
           <w:strike/>
         </w:rPr>
-        <w:t>…The Waterfall methodology chosen will include the following phases…etc…</w:t>
+        <w:t>…The Waterfall methodology chosen will include the following phases…</w:t>
+      </w:r>
+      <w:proofErr w:type="spellStart"/>
+      <w:r>
+        <w:rPr>
+          <w:strike/>
+        </w:rPr>
+        <w:t>etc</w:t>
+      </w:r>
+      <w:proofErr w:type="spellEnd"/>
+      <w:r>
+        <w:rPr>
+          <w:strike/>
+        </w:rPr>
+        <w:t>…</w:t>
       </w:r>
     </w:p>
     <w:p>
@@ -2485,9 +2643,20 @@
           <w:b/>
           <w:color w:val="auto"/>
         </w:rPr>
+        <w:lastRenderedPageBreak/>
         <w:t>Deliverables</w:t>
       </w:r>
       <w:bookmarkEnd w:id="7"/>
+    </w:p>
+    <w:p>
+      <w:pPr>
+        <w:ind w:firstLine="720"/>
+      </w:pPr>
+    </w:p>
+    <w:p>
+      <w:pPr>
+        <w:ind w:firstLine="720"/>
+      </w:pPr>
     </w:p>
     <w:p>
       <w:pPr>
@@ -2611,7 +2780,6 @@
         </w:numPr>
       </w:pPr>
       <w:r>
-        <w:lastRenderedPageBreak/>
         <w:t>A low fidelity, rough representation of the application…</w:t>
       </w:r>
     </w:p>
@@ -2648,7 +2816,15 @@
         </w:numPr>
       </w:pPr>
       <w:r>
-        <w:t>Prototype…etc…</w:t>
+        <w:t>Prototype…</w:t>
+      </w:r>
+      <w:proofErr w:type="spellStart"/>
+      <w:r>
+        <w:t>etc</w:t>
+      </w:r>
+      <w:proofErr w:type="spellEnd"/>
+      <w:r>
+        <w:t>…</w:t>
       </w:r>
     </w:p>
     <w:p>
@@ -2663,7 +2839,15 @@
         <w:t>Requirements Traceability Matrix (RTM)</w:t>
       </w:r>
       <w:r>
-        <w:t xml:space="preserve"> …etc…</w:t>
+        <w:t xml:space="preserve"> …</w:t>
+      </w:r>
+      <w:proofErr w:type="spellStart"/>
+      <w:r>
+        <w:t>etc</w:t>
+      </w:r>
+      <w:proofErr w:type="spellEnd"/>
+      <w:r>
+        <w:t>…</w:t>
       </w:r>
     </w:p>
     <w:p>
@@ -2807,10 +2991,27 @@
         <w:ind w:firstLine="720"/>
       </w:pPr>
       <w:r>
-        <w:t xml:space="preserve">Implementation coordinated by the Project Manager and involves several different groups in a variety of capacities. The Web Administrators </w:t>
-      </w:r>
-      <w:r>
-        <w:t>…etc…</w:t>
+        <w:lastRenderedPageBreak/>
+        <w:t xml:space="preserve">Implementation coordinated by the Project Manager and </w:t>
+      </w:r>
+      <w:proofErr w:type="gramStart"/>
+      <w:r>
+        <w:t>involves</w:t>
+      </w:r>
+      <w:proofErr w:type="gramEnd"/>
+      <w:r>
+        <w:t xml:space="preserve"> several different groups in a variety of capacities. The Web Administrators </w:t>
+      </w:r>
+      <w:r>
+        <w:t>…</w:t>
+      </w:r>
+      <w:proofErr w:type="spellStart"/>
+      <w:r>
+        <w:t>etc</w:t>
+      </w:r>
+      <w:proofErr w:type="spellEnd"/>
+      <w:r>
+        <w:t>…</w:t>
       </w:r>
       <w:r>
         <w:t xml:space="preserve"> </w:t>
@@ -2843,8 +3044,13 @@
         <w:t xml:space="preserve">Describe the methods that you'll use to prove that the software application functions sufficiently well to meet the customer's needs. Does it provide all the functionality required? How will those tests be performed and by whom? Identify how segments of the code will be tested. </w:t>
       </w:r>
       <w:r>
-        <w:t>The Customer will perform Acceptance Testing prior to taking ownership of the application. The Acceptance Te</w:t>
-      </w:r>
+        <w:t xml:space="preserve">The Customer will perform Acceptance Testing prior to taking ownership of the application. The Acceptance </w:t>
+      </w:r>
+      <w:proofErr w:type="spellStart"/>
+      <w:r>
+        <w:t>Te</w:t>
+      </w:r>
+      <w:proofErr w:type="spellEnd"/>
     </w:p>
     <w:p>
       <w:r>
@@ -2856,7 +3062,15 @@
         <w:ind w:firstLine="360"/>
       </w:pPr>
       <w:r>
-        <w:t xml:space="preserve">Testing will be a comprehensive full lifecycle test to ensure that the application has met the requirements as designed. The customer will complete multiple testing sessions with multiple users…etc.. </w:t>
+        <w:t>Testing will be a comprehensive full lifecycle test to ensure that the application has met the requirements as designed. The customer will complete multiple testing sessions with multiple users…</w:t>
+      </w:r>
+      <w:proofErr w:type="gramStart"/>
+      <w:r>
+        <w:t>etc..</w:t>
+      </w:r>
+      <w:proofErr w:type="gramEnd"/>
+      <w:r>
+        <w:t xml:space="preserve"> </w:t>
       </w:r>
     </w:p>
     <w:p>
@@ -2904,7 +3118,6 @@
     </w:p>
     <w:p>
       <w:r>
-        <w:lastRenderedPageBreak/>
         <w:t>For example:</w:t>
       </w:r>
     </w:p>
@@ -2944,8 +3157,13 @@
         </w:numPr>
       </w:pPr>
       <w:r>
-        <w:t>…etc..</w:t>
-      </w:r>
+        <w:t>…</w:t>
+      </w:r>
+      <w:proofErr w:type="gramStart"/>
+      <w:r>
+        <w:t>etc..</w:t>
+      </w:r>
+      <w:proofErr w:type="gramEnd"/>
     </w:p>
     <w:p>
       <w:pPr>
@@ -2976,7 +3194,15 @@
         <w:t xml:space="preserve">Environment costs are relatively minimal. The environment where the system resides in a shared environment where costs are shared by the organizations. </w:t>
       </w:r>
       <w:r>
-        <w:t>There is a nominal fee associated with maintaining the database of $500 a year that allows for unlimited storage size and 99.8% uptime. The web server is another fee of $300 a year that includes maintenance and upgrades of the following; Windows Server, IIS, and ColdFusion. The final cost is based on the thick or thin clients utilized by the customer. Each device that is attached to the network has a $40 annual fee which covers Operating System and Network upgrades.</w:t>
+        <w:t xml:space="preserve">There is a nominal fee associated with maintaining the database of $500 a year that allows for unlimited storage size and 99.8% uptime. The web server is another fee of $300 a year that includes maintenance and upgrades of the </w:t>
+      </w:r>
+      <w:proofErr w:type="gramStart"/>
+      <w:r>
+        <w:t>following;</w:t>
+      </w:r>
+      <w:proofErr w:type="gramEnd"/>
+      <w:r>
+        <w:t xml:space="preserve"> Windows Server, IIS, and ColdFusion. The final cost is based on the thick or thin clients utilized by the customer. Each device that is attached to the network has a $40 annual fee which covers Operating System and Network upgrades.</w:t>
       </w:r>
     </w:p>
     <w:p>
@@ -3037,6 +3263,7 @@
     </w:p>
     <w:p>
       <w:r>
+        <w:lastRenderedPageBreak/>
         <w:t xml:space="preserve"> For this section, you'll need to look at the phases of the project and provide information about the time required to complete each phase. </w:t>
       </w:r>
     </w:p>

</xml_diff>

<commit_message>
Section A complete through Product Deliverables
</commit_message>
<xml_diff>
--- a/SchedulerWebApp/Documents/A_Task2_SectionA_DRAFT1.docx
+++ b/SchedulerWebApp/Documents/A_Task2_SectionA_DRAFT1.docx
@@ -2652,6 +2652,9 @@
       <w:pPr>
         <w:ind w:firstLine="720"/>
       </w:pPr>
+      <w:r>
+        <w:t>Per the SDLC Methodology, there are specific Project and Product Deliverables which must be produced during the course of this project. Below is a list of these deliverables, as well as the production phase during which they will be created.</w:t>
+      </w:r>
     </w:p>
     <w:p>
       <w:pPr>
@@ -2661,21 +2664,41 @@
     <w:p>
       <w:pPr>
         <w:ind w:firstLine="720"/>
-      </w:pPr>
-      <w:r>
+        <w:rPr>
+          <w:strike/>
+        </w:rPr>
+      </w:pPr>
+      <w:r>
+        <w:rPr>
+          <w:strike/>
+        </w:rPr>
         <w:t>Provide information about what deliverables are related to your SDLC method. List and describe those deliverables. Also, include examples to help clarify what specific type of artifacts will qualify.</w:t>
       </w:r>
     </w:p>
     <w:p>
-      <w:r>
+      <w:pPr>
+        <w:rPr>
+          <w:strike/>
+        </w:rPr>
+      </w:pPr>
+      <w:r>
+        <w:rPr>
+          <w:strike/>
+        </w:rPr>
         <w:t>For example:</w:t>
       </w:r>
     </w:p>
     <w:p>
       <w:pPr>
         <w:ind w:firstLine="720"/>
-      </w:pPr>
-      <w:r>
+        <w:rPr>
+          <w:strike/>
+        </w:rPr>
+      </w:pPr>
+      <w:r>
+        <w:rPr>
+          <w:strike/>
+        </w:rPr>
         <w:t xml:space="preserve">There are 2 types of deliverables that are associated with the Waterfall SDLC that the customer has requested. They are project and product deliverables. </w:t>
       </w:r>
     </w:p>
@@ -2711,7 +2734,7 @@
         </w:numPr>
       </w:pPr>
       <w:r>
-        <w:t>Project Schedule</w:t>
+        <w:t>Project Requirement Document</w:t>
       </w:r>
     </w:p>
     <w:p>
@@ -2723,10 +2746,30 @@
         </w:numPr>
       </w:pPr>
       <w:r>
-        <w:t>When and what will be worked</w:t>
-      </w:r>
-      <w:r>
-        <w:t>…</w:t>
+        <w:t xml:space="preserve">This document will include a thorough list of requirements necessary for the customer to consider the project fully and successfully complete. The ‘what’ of the project must be fully defined, </w:t>
+      </w:r>
+      <w:proofErr w:type="gramStart"/>
+      <w:r>
+        <w:t>so as to</w:t>
+      </w:r>
+      <w:proofErr w:type="gramEnd"/>
+      <w:r>
+        <w:t xml:space="preserve"> specify the scope of the project and the customers requirements, but the ‘how’ of </w:t>
+      </w:r>
+      <w:r>
+        <w:t>the project (such as technical details and specific methods to be used) is better left to the development and design teams.</w:t>
+      </w:r>
+    </w:p>
+    <w:p>
+      <w:pPr>
+        <w:pStyle w:val="ListParagraph"/>
+        <w:numPr>
+          <w:ilvl w:val="1"/>
+          <w:numId w:val="3"/>
+        </w:numPr>
+      </w:pPr>
+      <w:r>
+        <w:t>Created during the Requirements Phase</w:t>
       </w:r>
     </w:p>
     <w:p>
@@ -2738,7 +2781,7 @@
         </w:numPr>
       </w:pPr>
       <w:r>
-        <w:t>Test Plans</w:t>
+        <w:t>Project Schedule</w:t>
       </w:r>
     </w:p>
     <w:p>
@@ -2750,13 +2793,19 @@
         </w:numPr>
       </w:pPr>
       <w:r>
-        <w:t>Th</w:t>
-      </w:r>
-      <w:r>
-        <w:t>e testing steps that the customer uses to perform validation</w:t>
-      </w:r>
-      <w:r>
-        <w:t>…</w:t>
+        <w:t>The project schedule will breakdown the phases of the project into quantifiable tasks to be completed, along with estimated timelines for each task.</w:t>
+      </w:r>
+    </w:p>
+    <w:p>
+      <w:pPr>
+        <w:pStyle w:val="ListParagraph"/>
+        <w:numPr>
+          <w:ilvl w:val="1"/>
+          <w:numId w:val="3"/>
+        </w:numPr>
+      </w:pPr>
+      <w:r>
+        <w:t>Created during the Requirements Phase, but this may be a dynamic document that is updated as the project progresses</w:t>
       </w:r>
     </w:p>
     <w:p>
@@ -2780,7 +2829,22 @@
         </w:numPr>
       </w:pPr>
       <w:r>
-        <w:t>A low fidelity, rough representation of the application…</w:t>
+        <w:t>A low fidelity, rough representation of the applicatio</w:t>
+      </w:r>
+      <w:r>
+        <w:t>n, created to show how different elements of the application will flow into one another.</w:t>
+      </w:r>
+    </w:p>
+    <w:p>
+      <w:pPr>
+        <w:pStyle w:val="ListParagraph"/>
+        <w:numPr>
+          <w:ilvl w:val="1"/>
+          <w:numId w:val="3"/>
+        </w:numPr>
+      </w:pPr>
+      <w:r>
+        <w:t>Created during the Design Phase</w:t>
       </w:r>
     </w:p>
     <w:p>
@@ -2804,7 +2868,19 @@
         </w:numPr>
       </w:pPr>
       <w:r>
-        <w:t>These are designs that are typically high fidelity but contain no functionality. The customer can review…</w:t>
+        <w:t>As a higher fidelity representation of the application, the mockup is created to give an accurate look at how the User Interface and site layout will be displayed to the user. While made to look like a functional webpage, a mockup has no code behind it to provide any functionality.</w:t>
+      </w:r>
+    </w:p>
+    <w:p>
+      <w:pPr>
+        <w:pStyle w:val="ListParagraph"/>
+        <w:numPr>
+          <w:ilvl w:val="1"/>
+          <w:numId w:val="3"/>
+        </w:numPr>
+      </w:pPr>
+      <w:r>
+        <w:t>Created during the Design Phase</w:t>
       </w:r>
     </w:p>
     <w:p>
@@ -2816,15 +2892,40 @@
         </w:numPr>
       </w:pPr>
       <w:r>
-        <w:t>Prototype…</w:t>
-      </w:r>
-      <w:proofErr w:type="spellStart"/>
-      <w:r>
-        <w:t>etc</w:t>
-      </w:r>
-      <w:proofErr w:type="spellEnd"/>
-      <w:r>
-        <w:t>…</w:t>
+        <w:t>Prototype</w:t>
+      </w:r>
+    </w:p>
+    <w:p>
+      <w:pPr>
+        <w:pStyle w:val="ListParagraph"/>
+        <w:numPr>
+          <w:ilvl w:val="1"/>
+          <w:numId w:val="3"/>
+        </w:numPr>
+      </w:pPr>
+      <w:r>
+        <w:t xml:space="preserve">The prototype is the next iteration of wireframe and mockup. It will have the look and fidelity of the mockup but start to implement code behind it to provide some very limited functionality. The prototype will show how a user can navigate through the application, but likely will not contain the business logic behind it to </w:t>
+      </w:r>
+      <w:proofErr w:type="gramStart"/>
+      <w:r>
+        <w:t>actually submit</w:t>
+      </w:r>
+      <w:proofErr w:type="gramEnd"/>
+      <w:r>
+        <w:t xml:space="preserve"> data to the MySQL backend.</w:t>
+      </w:r>
+    </w:p>
+    <w:p>
+      <w:pPr>
+        <w:pStyle w:val="ListParagraph"/>
+        <w:numPr>
+          <w:ilvl w:val="1"/>
+          <w:numId w:val="3"/>
+        </w:numPr>
+      </w:pPr>
+      <w:r>
+        <w:lastRenderedPageBreak/>
+        <w:t>Created during the Design Phase</w:t>
       </w:r>
     </w:p>
     <w:p>
@@ -2836,18 +2937,67 @@
         </w:numPr>
       </w:pPr>
       <w:r>
-        <w:t>Requirements Traceability Matrix (RTM)</w:t>
-      </w:r>
-      <w:r>
-        <w:t xml:space="preserve"> …</w:t>
-      </w:r>
-      <w:proofErr w:type="spellStart"/>
-      <w:r>
-        <w:t>etc</w:t>
-      </w:r>
-      <w:proofErr w:type="spellEnd"/>
-      <w:r>
-        <w:t>…</w:t>
+        <w:t>Functional Software</w:t>
+      </w:r>
+    </w:p>
+    <w:p>
+      <w:pPr>
+        <w:pStyle w:val="ListParagraph"/>
+        <w:numPr>
+          <w:ilvl w:val="1"/>
+          <w:numId w:val="3"/>
+        </w:numPr>
+      </w:pPr>
+      <w:r>
+        <w:t>After the Design Phase is complete, project developers will create the actual code that will make the product viable. All components of the software are implemented during this phase.</w:t>
+      </w:r>
+    </w:p>
+    <w:p>
+      <w:pPr>
+        <w:pStyle w:val="ListParagraph"/>
+        <w:numPr>
+          <w:ilvl w:val="1"/>
+          <w:numId w:val="3"/>
+        </w:numPr>
+      </w:pPr>
+      <w:r>
+        <w:t>Created during the Implementation Phase</w:t>
+      </w:r>
+    </w:p>
+    <w:p>
+      <w:pPr>
+        <w:pStyle w:val="ListParagraph"/>
+        <w:numPr>
+          <w:ilvl w:val="0"/>
+          <w:numId w:val="3"/>
+        </w:numPr>
+      </w:pPr>
+      <w:r>
+        <w:t>Test Plans</w:t>
+      </w:r>
+    </w:p>
+    <w:p>
+      <w:pPr>
+        <w:pStyle w:val="ListParagraph"/>
+        <w:numPr>
+          <w:ilvl w:val="1"/>
+          <w:numId w:val="3"/>
+        </w:numPr>
+      </w:pPr>
+      <w:r>
+        <w:t>A document created to ensure that all elements from the requirements document have been implemented correctly. The test plan will include both verification that the requirements have been met, as well as verification that the site functions correctly and accurately, searching for bugs or logical errors in the implementation.</w:t>
+      </w:r>
+    </w:p>
+    <w:p>
+      <w:pPr>
+        <w:pStyle w:val="ListParagraph"/>
+        <w:numPr>
+          <w:ilvl w:val="1"/>
+          <w:numId w:val="3"/>
+        </w:numPr>
+      </w:pPr>
+      <w:r>
+        <w:t>While the Test Plan is created during the Requirements Phase, it will be utilized during the Testing Phase</w:t>
       </w:r>
     </w:p>
     <w:p>
@@ -2889,7 +3039,7 @@
         </w:numPr>
       </w:pPr>
       <w:r>
-        <w:t>GUI fully functional</w:t>
+        <w:t>A Graphical User Interface (GUI) that accurately represents the agreed upon requirements from the prototype</w:t>
       </w:r>
     </w:p>
     <w:p>
@@ -2903,6 +3053,9 @@
       <w:r>
         <w:t xml:space="preserve">Security access </w:t>
       </w:r>
+      <w:r>
+        <w:t>– a login page with username/password verification</w:t>
+      </w:r>
     </w:p>
     <w:p>
       <w:pPr>
@@ -2913,7 +3066,7 @@
         </w:numPr>
       </w:pPr>
       <w:r>
-        <w:t xml:space="preserve">Admin access providing </w:t>
+        <w:t>Site navigation functionality which meets the agreed upon flow from the design phase</w:t>
       </w:r>
     </w:p>
     <w:p>
@@ -2925,8 +3078,49 @@
         </w:numPr>
       </w:pPr>
       <w:r>
-        <w:t>Custom functional database</w:t>
-      </w:r>
+        <w:t>MySQL database backend created to run on the customer’s local server</w:t>
+      </w:r>
+    </w:p>
+    <w:p>
+      <w:pPr>
+        <w:pStyle w:val="ListParagraph"/>
+        <w:numPr>
+          <w:ilvl w:val="0"/>
+          <w:numId w:val="4"/>
+        </w:numPr>
+      </w:pPr>
+      <w:r>
+        <w:t>Website hosting on the customer’s local intranet</w:t>
+      </w:r>
+    </w:p>
+    <w:p>
+      <w:pPr>
+        <w:pStyle w:val="ListParagraph"/>
+        <w:numPr>
+          <w:ilvl w:val="0"/>
+          <w:numId w:val="4"/>
+        </w:numPr>
+      </w:pPr>
+      <w:r>
+        <w:t>Assistance with cutover to new product, including importing data from users’ calendars</w:t>
+      </w:r>
+    </w:p>
+    <w:p>
+      <w:pPr>
+        <w:pStyle w:val="ListParagraph"/>
+        <w:numPr>
+          <w:ilvl w:val="0"/>
+          <w:numId w:val="4"/>
+        </w:numPr>
+      </w:pPr>
+      <w:r>
+        <w:t>Completed project which meets all requirements laid out in the contract with the customer</w:t>
+      </w:r>
+    </w:p>
+    <w:p>
+      <w:pPr>
+        <w:pStyle w:val="ListParagraph"/>
+      </w:pPr>
     </w:p>
     <w:p>
       <w:pPr>
@@ -2991,7 +3185,6 @@
         <w:ind w:firstLine="720"/>
       </w:pPr>
       <w:r>
-        <w:lastRenderedPageBreak/>
         <w:t xml:space="preserve">Implementation coordinated by the Project Manager and </w:t>
       </w:r>
       <w:proofErr w:type="gramStart"/>
@@ -3041,7 +3234,11 @@
         <w:ind w:firstLine="360"/>
       </w:pPr>
       <w:r>
-        <w:t xml:space="preserve">Describe the methods that you'll use to prove that the software application functions sufficiently well to meet the customer's needs. Does it provide all the functionality required? How will those tests be performed and by whom? Identify how segments of the code will be tested. </w:t>
+        <w:t xml:space="preserve">Describe the methods that you'll use to prove that the software application functions sufficiently well to meet the customer's needs. Does it provide all the functionality required? How will those tests </w:t>
+      </w:r>
+      <w:r>
+        <w:lastRenderedPageBreak/>
+        <w:t xml:space="preserve">be performed and by whom? Identify how segments of the code will be tested. </w:t>
       </w:r>
       <w:r>
         <w:t xml:space="preserve">The Customer will perform Acceptance Testing prior to taking ownership of the application. The Acceptance </w:t>
@@ -3263,7 +3460,6 @@
     </w:p>
     <w:p>
       <w:r>
-        <w:lastRenderedPageBreak/>
         <w:t xml:space="preserve"> For this section, you'll need to look at the phases of the project and provide information about the time required to complete each phase. </w:t>
       </w:r>
     </w:p>
@@ -3298,6 +3494,7 @@
           </w:tcPr>
           <w:p>
             <w:r>
+              <w:lastRenderedPageBreak/>
               <w:t>Phase</w:t>
             </w:r>
           </w:p>

</xml_diff>

<commit_message>
Complete Section A document
</commit_message>
<xml_diff>
--- a/SchedulerWebApp/Documents/A_Task2_SectionA_DRAFT1.docx
+++ b/SchedulerWebApp/Documents/A_Task2_SectionA_DRAFT1.docx
@@ -1875,163 +1875,7 @@
       <w:pPr>
         <w:spacing w:line="240" w:lineRule="auto"/>
         <w:ind w:firstLine="720"/>
-        <w:rPr>
-          <w:strike/>
-        </w:rPr>
-      </w:pPr>
-      <w:r>
-        <w:rPr>
-          <w:strike/>
-        </w:rPr>
-        <w:t xml:space="preserve">Describe how the software application will </w:t>
-      </w:r>
-      <w:r>
-        <w:rPr>
-          <w:strike/>
-        </w:rPr>
-        <w:t xml:space="preserve">help the </w:t>
-      </w:r>
-      <w:r>
-        <w:rPr>
-          <w:strike/>
-        </w:rPr>
-        <w:t xml:space="preserve">client. This should include a thorough description of the current problem being faced. Then, explain how the application will function to solve that problem. </w:t>
-      </w:r>
-    </w:p>
-    <w:p>
-      <w:pPr>
-        <w:spacing w:line="240" w:lineRule="auto"/>
-        <w:rPr>
-          <w:strike/>
-        </w:rPr>
-      </w:pPr>
-      <w:r>
-        <w:rPr>
-          <w:strike/>
-        </w:rPr>
-        <w:t>For example:</w:t>
-      </w:r>
-    </w:p>
-    <w:p>
-      <w:pPr>
-        <w:spacing w:line="240" w:lineRule="auto"/>
-        <w:ind w:firstLine="720"/>
-        <w:rPr>
-          <w:strike/>
-        </w:rPr>
-      </w:pPr>
-      <w:r>
-        <w:rPr>
-          <w:strike/>
-        </w:rPr>
-        <w:t xml:space="preserve">For </w:t>
-      </w:r>
-      <w:proofErr w:type="spellStart"/>
-      <w:r>
-        <w:rPr>
-          <w:strike/>
-        </w:rPr>
-        <w:t>Steelworth</w:t>
-      </w:r>
-      <w:proofErr w:type="spellEnd"/>
-      <w:r>
-        <w:rPr>
-          <w:strike/>
-        </w:rPr>
-        <w:t xml:space="preserve">, the tracking of </w:t>
-      </w:r>
-      <w:r>
-        <w:rPr>
-          <w:strike/>
-        </w:rPr>
-        <w:t xml:space="preserve">subcontractors </w:t>
-      </w:r>
-      <w:r>
-        <w:rPr>
-          <w:strike/>
-        </w:rPr>
-        <w:t>..</w:t>
-      </w:r>
-      <w:r>
-        <w:rPr>
-          <w:strike/>
-        </w:rPr>
-        <w:t>. Each day there are hundreds of thousands of dollar</w:t>
-      </w:r>
-      <w:r>
-        <w:rPr>
-          <w:strike/>
-        </w:rPr>
-        <w:t>s</w:t>
-      </w:r>
-      <w:r>
-        <w:rPr>
-          <w:strike/>
-        </w:rPr>
-        <w:t xml:space="preserve"> in …</w:t>
-      </w:r>
-      <w:r>
-        <w:rPr>
-          <w:strike/>
-        </w:rPr>
-        <w:t xml:space="preserve"> on </w:t>
-      </w:r>
-      <w:proofErr w:type="gramStart"/>
-      <w:r>
-        <w:rPr>
-          <w:strike/>
-        </w:rPr>
-        <w:t>a number of</w:t>
-      </w:r>
-      <w:proofErr w:type="gramEnd"/>
-      <w:r>
-        <w:rPr>
-          <w:strike/>
-        </w:rPr>
-        <w:t xml:space="preserve"> job sites.  The need for a centralized, web interface that will link to a robust database will benefit </w:t>
-      </w:r>
-      <w:proofErr w:type="spellStart"/>
-      <w:r>
-        <w:rPr>
-          <w:strike/>
-        </w:rPr>
-        <w:t>Steelworth</w:t>
-      </w:r>
-      <w:proofErr w:type="spellEnd"/>
-      <w:r>
-        <w:rPr>
-          <w:strike/>
-        </w:rPr>
-        <w:t xml:space="preserve"> by</w:t>
-      </w:r>
-      <w:proofErr w:type="gramStart"/>
-      <w:r>
-        <w:rPr>
-          <w:strike/>
-        </w:rPr>
-        <w:t>….</w:t>
-      </w:r>
-      <w:proofErr w:type="spellStart"/>
-      <w:r>
-        <w:rPr>
-          <w:strike/>
-        </w:rPr>
-        <w:t>etc</w:t>
-      </w:r>
-      <w:proofErr w:type="spellEnd"/>
-      <w:proofErr w:type="gramEnd"/>
-      <w:r>
-        <w:rPr>
-          <w:strike/>
-        </w:rPr>
-        <w:t>…</w:t>
-      </w:r>
-      <w:r>
-        <w:rPr>
-          <w:strike/>
-        </w:rPr>
-        <w:t xml:space="preserve"> </w:t>
-      </w:r>
+      </w:pPr>
     </w:p>
     <w:p>
       <w:pPr>
@@ -2077,144 +1921,6 @@
     </w:p>
     <w:p>
       <w:pPr>
-        <w:ind w:firstLine="720"/>
-        <w:rPr>
-          <w:strike/>
-        </w:rPr>
-      </w:pPr>
-      <w:r>
-        <w:rPr>
-          <w:strike/>
-        </w:rPr>
-        <w:t xml:space="preserve">Provide information about how the software application will fulfill the needs of the client. This should include how the application will appear, what the basic functions are, and how the outcome will be presented. Remember to include what the application will interface with other systems, how its functions will be enabled by the user, and what type of results it will provide. </w:t>
-      </w:r>
-    </w:p>
-    <w:p>
-      <w:pPr>
-        <w:rPr>
-          <w:strike/>
-        </w:rPr>
-      </w:pPr>
-      <w:r>
-        <w:rPr>
-          <w:strike/>
-        </w:rPr>
-        <w:lastRenderedPageBreak/>
-        <w:t>For example:</w:t>
-      </w:r>
-    </w:p>
-    <w:p>
-      <w:pPr>
-        <w:ind w:firstLine="720"/>
-        <w:rPr>
-          <w:strike/>
-        </w:rPr>
-      </w:pPr>
-      <w:r>
-        <w:rPr>
-          <w:strike/>
-        </w:rPr>
-        <w:t xml:space="preserve">A web application will fulfill the needs of </w:t>
-      </w:r>
-      <w:proofErr w:type="spellStart"/>
-      <w:r>
-        <w:rPr>
-          <w:strike/>
-        </w:rPr>
-        <w:t>Steelworth’s</w:t>
-      </w:r>
-      <w:proofErr w:type="spellEnd"/>
-      <w:r>
-        <w:rPr>
-          <w:strike/>
-        </w:rPr>
-        <w:t xml:space="preserve"> </w:t>
-      </w:r>
-      <w:r>
-        <w:rPr>
-          <w:strike/>
-        </w:rPr>
-        <w:t>…</w:t>
-      </w:r>
-      <w:r>
-        <w:rPr>
-          <w:strike/>
-        </w:rPr>
-        <w:t xml:space="preserve">controls. The system will interface with </w:t>
-      </w:r>
-      <w:r>
-        <w:rPr>
-          <w:strike/>
-        </w:rPr>
-        <w:t xml:space="preserve">an equipment SQL </w:t>
-      </w:r>
-      <w:r>
-        <w:rPr>
-          <w:strike/>
-        </w:rPr>
-        <w:t xml:space="preserve">… </w:t>
-      </w:r>
-      <w:r>
-        <w:rPr>
-          <w:strike/>
-        </w:rPr>
-        <w:t>via a similar database</w:t>
-      </w:r>
-      <w:r>
-        <w:rPr>
-          <w:strike/>
-        </w:rPr>
-        <w:t xml:space="preserve">, and equipment certification to ensure </w:t>
-      </w:r>
-      <w:r>
-        <w:rPr>
-          <w:strike/>
-        </w:rPr>
-        <w:t>consistency of tracking</w:t>
-      </w:r>
-      <w:r>
-        <w:rPr>
-          <w:strike/>
-        </w:rPr>
-        <w:t xml:space="preserve">. The system will track the usage, </w:t>
-      </w:r>
-      <w:proofErr w:type="gramStart"/>
-      <w:r>
-        <w:rPr>
-          <w:strike/>
-        </w:rPr>
-        <w:t>current status</w:t>
-      </w:r>
-      <w:proofErr w:type="gramEnd"/>
-      <w:r>
-        <w:rPr>
-          <w:strike/>
-        </w:rPr>
-        <w:t xml:space="preserve">, and maintenance of equipment </w:t>
-      </w:r>
-      <w:r>
-        <w:rPr>
-          <w:strike/>
-        </w:rPr>
-        <w:t>…</w:t>
-      </w:r>
-      <w:proofErr w:type="spellStart"/>
-      <w:r>
-        <w:rPr>
-          <w:strike/>
-        </w:rPr>
-        <w:t>etc</w:t>
-      </w:r>
-      <w:proofErr w:type="spellEnd"/>
-      <w:r>
-        <w:rPr>
-          <w:strike/>
-        </w:rPr>
-        <w:t>…</w:t>
-      </w:r>
-    </w:p>
-    <w:p>
-      <w:pPr>
         <w:pStyle w:val="Heading1"/>
         <w:jc w:val="center"/>
         <w:rPr>
@@ -2258,13 +1964,15 @@
         <w:ind w:firstLine="720"/>
       </w:pPr>
       <w:r>
-        <w:t xml:space="preserve">Additionally, the process of creating an appointment in the employees’ email calendar does not reliably allow for customer contact information to be gathered, confirmed, and updated when required. Centralizing the customer information process will ensure that all consultants will be able to </w:t>
-      </w:r>
-      <w:proofErr w:type="gramStart"/>
-      <w:r>
-        <w:t>confidently and consistently have access</w:t>
-      </w:r>
-      <w:proofErr w:type="gramEnd"/>
+        <w:t xml:space="preserve">Additionally, the process of creating an appointment in the employees’ email calendar does not reliably allow for customer contact information to be gathered, confirmed, and updated when required. </w:t>
+      </w:r>
+      <w:r>
+        <w:lastRenderedPageBreak/>
+        <w:t xml:space="preserve">Centralizing the customer information process will ensure that all consultants will be able to </w:t>
+      </w:r>
+      <w:r>
+        <w:t>have access confidently and consistently</w:t>
+      </w:r>
       <w:r>
         <w:t xml:space="preserve"> to the most up-to-date contact information for </w:t>
       </w:r>
@@ -2275,72 +1983,7 @@
     <w:p>
       <w:pPr>
         <w:ind w:firstLine="720"/>
-        <w:rPr>
-          <w:strike/>
-        </w:rPr>
-      </w:pPr>
-      <w:r>
-        <w:t>If</w:t>
-      </w:r>
-      <w:r>
-        <w:rPr>
-          <w:strike/>
-        </w:rPr>
-        <w:t xml:space="preserve"> your application is replacing or updating existing </w:t>
-      </w:r>
-      <w:proofErr w:type="gramStart"/>
-      <w:r>
-        <w:rPr>
-          <w:strike/>
-        </w:rPr>
-        <w:t>system</w:t>
-      </w:r>
-      <w:proofErr w:type="gramEnd"/>
-      <w:r>
-        <w:rPr>
-          <w:strike/>
-        </w:rPr>
-        <w:t xml:space="preserve"> you should indicate the deficiencies of that original process here. This can include another software application or an antiquated manual process. Basically, describe the old process and then include information about why it should be replaced.</w:t>
-      </w:r>
-    </w:p>
-    <w:p>
-      <w:pPr>
-        <w:rPr>
-          <w:strike/>
-        </w:rPr>
-      </w:pPr>
-      <w:r>
-        <w:rPr>
-          <w:strike/>
-        </w:rPr>
-        <w:t>For example:</w:t>
-      </w:r>
-    </w:p>
-    <w:p>
-      <w:pPr>
-        <w:ind w:firstLine="720"/>
-        <w:rPr>
-          <w:strike/>
-        </w:rPr>
-      </w:pPr>
-      <w:r>
-        <w:rPr>
-          <w:strike/>
-        </w:rPr>
-        <w:t>The existing system is a manual and handwritten process</w:t>
-      </w:r>
-      <w:r>
-        <w:rPr>
-          <w:strike/>
-        </w:rPr>
-        <w:t xml:space="preserve"> using a log sheet and its accompanying instructions. Following manual entry, the </w:t>
-      </w:r>
-      <w:r>
-        <w:rPr>
-          <w:strike/>
-        </w:rPr>
-        <w:t>…etc.</w:t>
-      </w:r>
+      </w:pPr>
     </w:p>
     <w:p>
       <w:pPr>
@@ -2421,7 +2064,6 @@
     </w:p>
     <w:p>
       <w:r>
-        <w:lastRenderedPageBreak/>
         <w:tab/>
         <w:t xml:space="preserve">During the Design Phase, the development team will use the requirements specified in the Product Requirements Document to design the key system architecture in the form of </w:t>
       </w:r>
@@ -2498,20 +2140,15 @@
           <w:u w:val="single"/>
         </w:rPr>
       </w:pPr>
-      <w:r>
+    </w:p>
+    <w:p>
+      <w:pPr>
         <w:rPr>
           <w:b/>
           <w:bCs/>
           <w:u w:val="single"/>
         </w:rPr>
-        <w:t>Delivery Phase</w:t>
-      </w:r>
-    </w:p>
-    <w:p>
-      <w:r>
-        <w:tab/>
-        <w:t>Upon reaching the Delivery Phase, the product will be made live for full use and availability to the end users. This type of application will use a soft cutover, meaning that all appointments being created for the future will use the new website, while older existing appointments can be manually entered into the site at the convenience of the users.</w:t>
-      </w:r>
+      </w:pPr>
     </w:p>
     <w:p>
       <w:pPr>
@@ -2527,6 +2164,30 @@
           <w:bCs/>
           <w:u w:val="single"/>
         </w:rPr>
+        <w:lastRenderedPageBreak/>
+        <w:t>Delivery Phase</w:t>
+      </w:r>
+    </w:p>
+    <w:p>
+      <w:r>
+        <w:tab/>
+        <w:t>Upon reaching the Delivery Phase, the product will be made live for full use and availability to the end users. This type of application will use a soft cutover, meaning that all appointments being created for the future will use the new website, while older existing appointments can be manually entered into the site at the convenience of the users.</w:t>
+      </w:r>
+    </w:p>
+    <w:p>
+      <w:pPr>
+        <w:rPr>
+          <w:b/>
+          <w:bCs/>
+          <w:u w:val="single"/>
+        </w:rPr>
+      </w:pPr>
+      <w:r>
+        <w:rPr>
+          <w:b/>
+          <w:bCs/>
+          <w:u w:val="single"/>
+        </w:rPr>
         <w:t>Maintenance Phase</w:t>
       </w:r>
     </w:p>
@@ -2542,91 +2203,6 @@
       <w:pPr>
         <w:ind w:firstLine="720"/>
       </w:pPr>
-    </w:p>
-    <w:p>
-      <w:pPr>
-        <w:ind w:firstLine="720"/>
-        <w:rPr>
-          <w:strike/>
-        </w:rPr>
-      </w:pPr>
-      <w:r>
-        <w:rPr>
-          <w:strike/>
-        </w:rPr>
-        <w:t xml:space="preserve">Considering the nature of your project, select a Software Development Life Cycle (SDLC) methodology that will be used to manage the project. Those may include…………. Be sure to describe the process you select first and why it’s a good fit. Then review the methodology phases and what part of the project will align with each. </w:t>
-      </w:r>
-    </w:p>
-    <w:p>
-      <w:pPr>
-        <w:rPr>
-          <w:strike/>
-        </w:rPr>
-      </w:pPr>
-      <w:r>
-        <w:rPr>
-          <w:strike/>
-        </w:rPr>
-        <w:t xml:space="preserve">For example: </w:t>
-      </w:r>
-    </w:p>
-    <w:p>
-      <w:pPr>
-        <w:ind w:firstLine="720"/>
-        <w:rPr>
-          <w:strike/>
-        </w:rPr>
-      </w:pPr>
-      <w:r>
-        <w:rPr>
-          <w:strike/>
-        </w:rPr>
-        <w:t xml:space="preserve">The SDLC Methodology utilized in this project is Waterfall </w:t>
-      </w:r>
-      <w:r>
-        <w:rPr>
-          <w:strike/>
-        </w:rPr>
-        <w:t>because..</w:t>
-      </w:r>
-      <w:r>
-        <w:rPr>
-          <w:strike/>
-        </w:rPr>
-        <w:t xml:space="preserve">. The requirements are well understood and defined. The customer is </w:t>
-      </w:r>
-      <w:r>
-        <w:rPr>
-          <w:strike/>
-        </w:rPr>
-        <w:t>located a significant distance …</w:t>
-      </w:r>
-      <w:r>
-        <w:rPr>
-          <w:strike/>
-        </w:rPr>
-        <w:t xml:space="preserve"> testing is not logistically possible. The system will be implemented fully</w:t>
-      </w:r>
-      <w:r>
-        <w:rPr>
-          <w:strike/>
-        </w:rPr>
-        <w:t>…The Waterfall methodology chosen will include the following phases…</w:t>
-      </w:r>
-      <w:proofErr w:type="spellStart"/>
-      <w:r>
-        <w:rPr>
-          <w:strike/>
-        </w:rPr>
-        <w:t>etc</w:t>
-      </w:r>
-      <w:proofErr w:type="spellEnd"/>
-      <w:r>
-        <w:rPr>
-          <w:strike/>
-        </w:rPr>
-        <w:t>…</w:t>
-      </w:r>
     </w:p>
     <w:p>
       <w:pPr>
@@ -2643,7 +2219,6 @@
           <w:b/>
           <w:color w:val="auto"/>
         </w:rPr>
-        <w:lastRenderedPageBreak/>
         <w:t>Deliverables</w:t>
       </w:r>
       <w:bookmarkEnd w:id="7"/>
@@ -2653,54 +2228,21 @@
         <w:ind w:firstLine="720"/>
       </w:pPr>
       <w:r>
-        <w:t>Per the SDLC Methodology, there are specific Project and Product Deliverables which must be produced during the course of this project. Below is a list of these deliverables, as well as the production phase during which they will be created.</w:t>
+        <w:t xml:space="preserve">Per the SDLC Methodology, there are specific Project and Product Deliverables which must be produced </w:t>
+      </w:r>
+      <w:proofErr w:type="gramStart"/>
+      <w:r>
+        <w:t>during the course of</w:t>
+      </w:r>
+      <w:proofErr w:type="gramEnd"/>
+      <w:r>
+        <w:t xml:space="preserve"> this project. Below is a list of these deliverables, as well as the production phase during which they will be created.</w:t>
       </w:r>
     </w:p>
     <w:p>
       <w:pPr>
         <w:ind w:firstLine="720"/>
       </w:pPr>
-    </w:p>
-    <w:p>
-      <w:pPr>
-        <w:ind w:firstLine="720"/>
-        <w:rPr>
-          <w:strike/>
-        </w:rPr>
-      </w:pPr>
-      <w:r>
-        <w:rPr>
-          <w:strike/>
-        </w:rPr>
-        <w:t>Provide information about what deliverables are related to your SDLC method. List and describe those deliverables. Also, include examples to help clarify what specific type of artifacts will qualify.</w:t>
-      </w:r>
-    </w:p>
-    <w:p>
-      <w:pPr>
-        <w:rPr>
-          <w:strike/>
-        </w:rPr>
-      </w:pPr>
-      <w:r>
-        <w:rPr>
-          <w:strike/>
-        </w:rPr>
-        <w:t>For example:</w:t>
-      </w:r>
-    </w:p>
-    <w:p>
-      <w:pPr>
-        <w:ind w:firstLine="720"/>
-        <w:rPr>
-          <w:strike/>
-        </w:rPr>
-      </w:pPr>
-      <w:r>
-        <w:rPr>
-          <w:strike/>
-        </w:rPr>
-        <w:t xml:space="preserve">There are 2 types of deliverables that are associated with the Waterfall SDLC that the customer has requested. They are project and product deliverables. </w:t>
-      </w:r>
     </w:p>
     <w:p>
       <w:pPr>
@@ -2868,7 +2410,11 @@
         </w:numPr>
       </w:pPr>
       <w:r>
-        <w:t>As a higher fidelity representation of the application, the mockup is created to give an accurate look at how the User Interface and site layout will be displayed to the user. While made to look like a functional webpage, a mockup has no code behind it to provide any functionality.</w:t>
+        <w:t xml:space="preserve">As a higher fidelity representation of the application, the mockup is created to give an accurate look at how the User Interface and site layout will be displayed to the user. </w:t>
+      </w:r>
+      <w:r>
+        <w:lastRenderedPageBreak/>
+        <w:t>While made to look like a functional webpage, a mockup has no code behind it to provide any functionality.</w:t>
       </w:r>
     </w:p>
     <w:p>
@@ -2924,7 +2470,6 @@
         </w:numPr>
       </w:pPr>
       <w:r>
-        <w:lastRenderedPageBreak/>
         <w:t>Created during the Design Phase</w:t>
       </w:r>
     </w:p>
@@ -3142,74 +2687,43 @@
       <w:bookmarkEnd w:id="10"/>
     </w:p>
     <w:p>
-      <w:pPr>
-        <w:ind w:firstLine="720"/>
-      </w:pPr>
-      <w:r>
-        <w:t xml:space="preserve">Explain how the project will be implemented. This has to do with how the software application will be put into the production environment, not how it will be created. So, consider the customer and timing required to meet its needs. </w:t>
-      </w:r>
-      <w:r>
-        <w:t>When will validation and verification take place?</w:t>
-      </w:r>
-      <w:r>
-        <w:t xml:space="preserve"> What personnel will be part of the implementation and what roles will they serve? </w:t>
-      </w:r>
-    </w:p>
-    <w:p>
-      <w:r>
-        <w:t>For example:</w:t>
-      </w:r>
-    </w:p>
-    <w:p>
-      <w:pPr>
-        <w:ind w:firstLine="720"/>
-      </w:pPr>
-      <w:r>
-        <w:t>The implementation of this application is simple</w:t>
-      </w:r>
-      <w:r>
-        <w:t>…</w:t>
-      </w:r>
-      <w:r>
-        <w:t>of this being a new system no outages are necessary and the deployment to production can be staged prior to the customer communicating with the user base to start</w:t>
-      </w:r>
-      <w:r>
-        <w:t>…</w:t>
+      <w:r>
+        <w:tab/>
+        <w:t>The implementation of this project will be straightforward.</w:t>
       </w:r>
       <w:r>
         <w:t xml:space="preserve"> </w:t>
       </w:r>
-    </w:p>
-    <w:p>
-      <w:pPr>
-        <w:ind w:firstLine="720"/>
-      </w:pPr>
-      <w:r>
-        <w:t xml:space="preserve">Implementation coordinated by the Project Manager and </w:t>
-      </w:r>
-      <w:proofErr w:type="gramStart"/>
-      <w:r>
-        <w:t>involves</w:t>
-      </w:r>
-      <w:proofErr w:type="gramEnd"/>
-      <w:r>
-        <w:t xml:space="preserve"> several different groups in a variety of capacities. The Web Administrators </w:t>
-      </w:r>
-      <w:r>
-        <w:t>…</w:t>
-      </w:r>
-      <w:proofErr w:type="spellStart"/>
-      <w:r>
-        <w:t>etc</w:t>
-      </w:r>
-      <w:proofErr w:type="spellEnd"/>
-      <w:r>
-        <w:t>…</w:t>
+      <w:r>
+        <w:t>Working with the customer’s local IT department, a MySQL database will be installed on the local server of their choice. Provided scripts will be run to create the required tables, as well as customer accounts for user login.</w:t>
       </w:r>
       <w:r>
         <w:t xml:space="preserve"> </w:t>
       </w:r>
-    </w:p>
+      <w:r>
+        <w:t>The code for the new website will also be hosted on a local server, run by the customer’s IT department. As this is a new application,</w:t>
+      </w:r>
+      <w:r>
+        <w:t xml:space="preserve"> there will be no downtime during the go-live for this site.</w:t>
+      </w:r>
+    </w:p>
+    <w:p>
+      <w:r>
+        <w:tab/>
+        <w:t xml:space="preserve">Once local installation is complete, validation and verification can take place. Testing will have been completed by the developer prior to this point, but this will provide an opportunity for the </w:t>
+      </w:r>
+      <w:r>
+        <w:lastRenderedPageBreak/>
+        <w:t>customer to directly test the application as well. Both a member of the customer’s IT department and an actual end user should be utilized for verification. The IT department tester will be able to verify that the site functions and flows correctly within their intranet, while the end user tester can be best used to confirm that the site behaves as intended under normal use.</w:t>
+      </w:r>
+    </w:p>
+    <w:p>
+      <w:r>
+        <w:tab/>
+        <w:t>Due to the small number of end users, training can be accomplished via a single meeting. Existing appointment data can be manually imported, either by a customer-user after training, or by a developer on-site for the cutover support.</w:t>
+      </w:r>
+    </w:p>
+    <w:p/>
     <w:p>
       <w:pPr>
         <w:pStyle w:val="Heading1"/>
@@ -3230,92 +2744,11 @@
       <w:bookmarkEnd w:id="11"/>
     </w:p>
     <w:p>
-      <w:pPr>
-        <w:ind w:firstLine="360"/>
-      </w:pPr>
-      <w:r>
-        <w:t xml:space="preserve">Describe the methods that you'll use to prove that the software application functions sufficiently well to meet the customer's needs. Does it provide all the functionality required? How will those tests </w:t>
-      </w:r>
-      <w:r>
-        <w:lastRenderedPageBreak/>
-        <w:t xml:space="preserve">be performed and by whom? Identify how segments of the code will be tested. </w:t>
-      </w:r>
-      <w:r>
-        <w:t xml:space="preserve">The Customer will perform Acceptance Testing prior to taking ownership of the application. The Acceptance </w:t>
-      </w:r>
-      <w:proofErr w:type="spellStart"/>
-      <w:r>
-        <w:t>Te</w:t>
-      </w:r>
-      <w:proofErr w:type="spellEnd"/>
-    </w:p>
-    <w:p>
-      <w:r>
-        <w:t>For example:</w:t>
-      </w:r>
-    </w:p>
-    <w:p>
-      <w:pPr>
-        <w:ind w:firstLine="360"/>
-      </w:pPr>
-      <w:r>
-        <w:t>Testing will be a comprehensive full lifecycle test to ensure that the application has met the requirements as designed. The customer will complete multiple testing sessions with multiple users…</w:t>
-      </w:r>
-      <w:proofErr w:type="gramStart"/>
-      <w:r>
-        <w:t>etc..</w:t>
-      </w:r>
-      <w:proofErr w:type="gramEnd"/>
-      <w:r>
-        <w:t xml:space="preserve"> </w:t>
-      </w:r>
-    </w:p>
-    <w:p>
-      <w:pPr>
-        <w:pStyle w:val="Heading1"/>
-        <w:jc w:val="center"/>
-        <w:rPr>
-          <w:b/>
-          <w:color w:val="auto"/>
-        </w:rPr>
-      </w:pPr>
-      <w:bookmarkStart w:id="12" w:name="_Toc103337408"/>
-      <w:r>
-        <w:rPr>
-          <w:b/>
-          <w:color w:val="auto"/>
-        </w:rPr>
-        <w:t>Environments and Costs</w:t>
-      </w:r>
-      <w:bookmarkEnd w:id="12"/>
-    </w:p>
-    <w:p>
-      <w:pPr>
-        <w:pStyle w:val="Heading2"/>
-        <w:rPr>
-          <w:b/>
-          <w:color w:val="auto"/>
-        </w:rPr>
-      </w:pPr>
-      <w:bookmarkStart w:id="13" w:name="_Toc103337409"/>
-      <w:r>
-        <w:rPr>
-          <w:b/>
-          <w:color w:val="auto"/>
-        </w:rPr>
-        <w:t>Programming Environment</w:t>
-      </w:r>
-      <w:bookmarkEnd w:id="13"/>
-    </w:p>
-    <w:p>
       <w:r>
         <w:tab/>
-        <w:t xml:space="preserve">Provide a clear picture of what hardware and software are required to complete the project. </w:t>
-      </w:r>
-    </w:p>
-    <w:p>
-      <w:r>
-        <w:t>For example:</w:t>
+      </w:r>
+      <w:r>
+        <w:t>Validation and Verification will take place in three major phases.</w:t>
       </w:r>
     </w:p>
     <w:p>
@@ -3323,14 +2756,11 @@
         <w:pStyle w:val="ListParagraph"/>
         <w:numPr>
           <w:ilvl w:val="0"/>
-          <w:numId w:val="2"/>
+          <w:numId w:val="5"/>
         </w:numPr>
       </w:pPr>
       <w:r>
-        <w:t>Windows 2016 Server running IIS</w:t>
-      </w:r>
-      <w:r>
-        <w:t xml:space="preserve"> 7.5 or higher</w:t>
+        <w:t>During the implementation phase, coders will utilize their own unit tests to ensure that their work provides the desired results. This will take place using standard debugging features in Visual Studio, as well as by using MySQL queries to verify that submitted data is being created, updated, and deleted correctly on the MySQL database backend.</w:t>
       </w:r>
     </w:p>
     <w:p>
@@ -3338,11 +2768,11 @@
         <w:pStyle w:val="ListParagraph"/>
         <w:numPr>
           <w:ilvl w:val="0"/>
-          <w:numId w:val="2"/>
+          <w:numId w:val="5"/>
         </w:numPr>
       </w:pPr>
       <w:r>
-        <w:t>Microsoft SQL Server 2012 or higher</w:t>
+        <w:t>During the testing phase, quality assurance members will thoroughly test the application against the requirements specified in the project requirements document. They will follow up on the coders’ unit tests, as well as test input validation to search for edge cases which may cause the application to fail.</w:t>
       </w:r>
     </w:p>
     <w:p>
@@ -3350,57 +2780,40 @@
         <w:pStyle w:val="ListParagraph"/>
         <w:numPr>
           <w:ilvl w:val="0"/>
-          <w:numId w:val="2"/>
+          <w:numId w:val="5"/>
         </w:numPr>
       </w:pPr>
       <w:r>
-        <w:t>…</w:t>
+        <w:t xml:space="preserve">During the delivery phase, the customer will provide their own acceptance testing to ensure that the product meets the requirements they specified at the beginning of the process. The application must pass the customer’s acceptance testing before it </w:t>
       </w:r>
       <w:proofErr w:type="gramStart"/>
       <w:r>
-        <w:t>etc..</w:t>
+        <w:t>is considered to be</w:t>
       </w:r>
       <w:proofErr w:type="gramEnd"/>
-    </w:p>
-    <w:p>
-      <w:pPr>
-        <w:pStyle w:val="Heading2"/>
+      <w:r>
+        <w:t xml:space="preserve"> a success, and before a full go-live can take place.</w:t>
+      </w:r>
+    </w:p>
+    <w:p/>
+    <w:p>
+      <w:pPr>
+        <w:pStyle w:val="Heading1"/>
+        <w:jc w:val="center"/>
         <w:rPr>
           <w:b/>
           <w:color w:val="auto"/>
         </w:rPr>
       </w:pPr>
-      <w:bookmarkStart w:id="14" w:name="_Toc103337410"/>
+      <w:bookmarkStart w:id="12" w:name="_Toc103337408"/>
       <w:r>
         <w:rPr>
           <w:b/>
           <w:color w:val="auto"/>
         </w:rPr>
-        <w:t>Environment Costs</w:t>
-      </w:r>
-      <w:bookmarkEnd w:id="14"/>
-    </w:p>
-    <w:p>
-      <w:pPr>
-        <w:ind w:firstLine="720"/>
-      </w:pPr>
-      <w:r>
-        <w:t xml:space="preserve">Provide an explanation of the costs associated with the software application. Some might be startup, first-time costs while others might be a percentage of licensing costs. </w:t>
-      </w:r>
-      <w:r>
-        <w:t xml:space="preserve">Environment costs are relatively minimal. The environment where the system resides in a shared environment where costs are shared by the organizations. </w:t>
-      </w:r>
-      <w:r>
-        <w:t xml:space="preserve">There is a nominal fee associated with maintaining the database of $500 a year that allows for unlimited storage size and 99.8% uptime. The web server is another fee of $300 a year that includes maintenance and upgrades of the </w:t>
-      </w:r>
-      <w:proofErr w:type="gramStart"/>
-      <w:r>
-        <w:t>following;</w:t>
-      </w:r>
-      <w:proofErr w:type="gramEnd"/>
-      <w:r>
-        <w:t xml:space="preserve"> Windows Server, IIS, and ColdFusion. The final cost is based on the thick or thin clients utilized by the customer. Each device that is attached to the network has a $40 annual fee which covers Operating System and Network upgrades.</w:t>
-      </w:r>
+        <w:t>Environments and Costs</w:t>
+      </w:r>
+      <w:bookmarkEnd w:id="12"/>
     </w:p>
     <w:p>
       <w:pPr>
@@ -3410,66 +2823,486 @@
           <w:color w:val="auto"/>
         </w:rPr>
       </w:pPr>
-      <w:bookmarkStart w:id="15" w:name="_Toc103337411"/>
+      <w:bookmarkStart w:id="13" w:name="_Toc103337409"/>
       <w:r>
         <w:rPr>
           <w:b/>
           <w:color w:val="auto"/>
         </w:rPr>
+        <w:t>Programming Environment</w:t>
+      </w:r>
+      <w:bookmarkEnd w:id="13"/>
+    </w:p>
+    <w:p>
+      <w:r>
+        <w:tab/>
+        <w:t xml:space="preserve">The </w:t>
+      </w:r>
+      <w:r>
+        <w:t xml:space="preserve">project </w:t>
+      </w:r>
+      <w:r>
+        <w:t xml:space="preserve">has been created </w:t>
+      </w:r>
+      <w:r>
+        <w:t xml:space="preserve">as an ASP.net web application, which can be hosted on any Windows PC running Windows 7 or later, or Windows Server 2012 R2 or later. While it is possible to host this application on a Linux Apache server using a reverse proxy, it will require additional configuration and is not recommended. For the backend, </w:t>
+      </w:r>
+      <w:r>
+        <w:t>MySQL 8.0.26 is the minimum requirement, as this application was designed for this version, and anything older than 8.0.26 can have significant compatibility issues.</w:t>
+      </w:r>
+    </w:p>
+    <w:p>
+      <w:pPr>
+        <w:rPr>
+          <w:strike/>
+        </w:rPr>
+      </w:pPr>
+      <w:r>
+        <w:tab/>
+      </w:r>
+    </w:p>
+    <w:p>
+      <w:pPr>
+        <w:pStyle w:val="Heading2"/>
+        <w:rPr>
+          <w:b/>
+          <w:color w:val="auto"/>
+        </w:rPr>
+      </w:pPr>
+      <w:bookmarkStart w:id="14" w:name="_Toc103337410"/>
+      <w:r>
+        <w:rPr>
+          <w:b/>
+          <w:color w:val="auto"/>
+        </w:rPr>
+        <w:t>Environment Costs</w:t>
+      </w:r>
+      <w:bookmarkEnd w:id="14"/>
+    </w:p>
+    <w:p>
+      <w:r>
+        <w:tab/>
+        <w:t xml:space="preserve">The initial costs for this application are virtually nil, as every element required is either available via a free </w:t>
+      </w:r>
+      <w:r>
+        <w:t>open-source</w:t>
+      </w:r>
+      <w:r>
+        <w:t xml:space="preserve"> license or hosted on a system that </w:t>
+      </w:r>
+      <w:r>
+        <w:t xml:space="preserve">very likely </w:t>
+      </w:r>
+      <w:r>
+        <w:t xml:space="preserve">already exists. </w:t>
+      </w:r>
+      <w:r>
+        <w:t xml:space="preserve">This application can run on any Windows PC using Windows 7 or later. If the customer is in a macOS-only environment, the oldest and least expensive Windows license available is Windows 10, with a current cost of $139 for a license. MySQL 8.0.26 is available for a free download and uses a free, </w:t>
+      </w:r>
+      <w:r>
+        <w:t>open-source</w:t>
+      </w:r>
+      <w:r>
+        <w:t xml:space="preserve"> license.</w:t>
+      </w:r>
+      <w:r>
+        <w:t xml:space="preserve"> As the </w:t>
+      </w:r>
+      <w:r>
+        <w:lastRenderedPageBreak/>
+        <w:t>website is hosted internally on the customer’s intranet, there are no hosting or licensing fees associated with it, and the low data overhead of such a simple application should not cause the customer to need any increase in bandwidth.</w:t>
+      </w:r>
+    </w:p>
+    <w:p>
+      <w:r>
+        <w:tab/>
+        <w:t>It is reasonable to expect that the IT department of the customer’s company will be able to maintain the MySQL installation and Windows/Windows Server hosting solution as a part of their normal duties, with any increased pay to them being absorbed by the customer as a cost of doing business. If the customer wishes to upgrade this application in the future, a service contract can be negotiated to expand the database and website features.</w:t>
+      </w:r>
+    </w:p>
+    <w:p/>
+    <w:p>
+      <w:pPr>
+        <w:pStyle w:val="Heading2"/>
+        <w:rPr>
+          <w:b/>
+          <w:color w:val="auto"/>
+        </w:rPr>
+      </w:pPr>
+      <w:bookmarkStart w:id="15" w:name="_Toc103337411"/>
+      <w:r>
+        <w:rPr>
+          <w:b/>
+          <w:color w:val="auto"/>
+        </w:rPr>
         <w:t>Human Resource Requirements</w:t>
       </w:r>
       <w:bookmarkEnd w:id="15"/>
     </w:p>
     <w:p>
-      <w:pPr>
-        <w:ind w:firstLine="720"/>
-      </w:pPr>
-      <w:r>
-        <w:t>What is the time and cost for the labor to complete the application?</w:t>
-      </w:r>
-    </w:p>
+      <w:r>
+        <w:tab/>
+        <w:t xml:space="preserve">The team for this project will consist of a project manager, designer, developer, and quality assurance member. The project manager will be most active during the requirements phase, but will also provide oversight and communication during the design phase. It is estimated that they will work approximately 60 hours, at a rate of $45 per hour, for a total of $2,700. The designer will sit in on some of the requirements meetings, but mostly work in the design phase. The designer’s rate is $50 per hour, at an estimated 20 hours of work, for a total of $1,000. </w:t>
+      </w:r>
+      <w:r>
+        <w:t xml:space="preserve">The developer </w:t>
+      </w:r>
+      <w:r>
+        <w:t>estimates that approximately 80 hours of work will be required, almost entirely during the implementation phase, at a rate of $70 per hour for a total of $5,600. Lastly, 20 hours have been allocated for our quality assurance member, at a rate of $40 per hour and a total of $800.</w:t>
+      </w:r>
+    </w:p>
+    <w:tbl>
+      <w:tblPr>
+        <w:tblStyle w:val="TableGrid"/>
+        <w:tblW w:w="0" w:type="auto"/>
+        <w:tblLook w:val="04A0" w:firstRow="1" w:lastRow="0" w:firstColumn="1" w:lastColumn="0" w:noHBand="0" w:noVBand="1"/>
+      </w:tblPr>
+      <w:tblGrid>
+        <w:gridCol w:w="2337"/>
+        <w:gridCol w:w="2337"/>
+        <w:gridCol w:w="2338"/>
+        <w:gridCol w:w="2338"/>
+      </w:tblGrid>
+      <w:tr>
+        <w:tc>
+          <w:tcPr>
+            <w:tcW w:w="2337" w:type="dxa"/>
+          </w:tcPr>
+          <w:p>
+            <w:pPr>
+              <w:rPr>
+                <w:b/>
+                <w:bCs/>
+              </w:rPr>
+            </w:pPr>
+            <w:r>
+              <w:rPr>
+                <w:b/>
+                <w:bCs/>
+              </w:rPr>
+              <w:t>Role</w:t>
+            </w:r>
+          </w:p>
+        </w:tc>
+        <w:tc>
+          <w:tcPr>
+            <w:tcW w:w="2337" w:type="dxa"/>
+          </w:tcPr>
+          <w:p>
+            <w:pPr>
+              <w:rPr>
+                <w:b/>
+                <w:bCs/>
+              </w:rPr>
+            </w:pPr>
+            <w:r>
+              <w:rPr>
+                <w:b/>
+                <w:bCs/>
+              </w:rPr>
+              <w:t>Rate</w:t>
+            </w:r>
+          </w:p>
+        </w:tc>
+        <w:tc>
+          <w:tcPr>
+            <w:tcW w:w="2338" w:type="dxa"/>
+          </w:tcPr>
+          <w:p>
+            <w:pPr>
+              <w:rPr>
+                <w:b/>
+                <w:bCs/>
+              </w:rPr>
+            </w:pPr>
+            <w:r>
+              <w:rPr>
+                <w:b/>
+                <w:bCs/>
+              </w:rPr>
+              <w:t>Time</w:t>
+            </w:r>
+          </w:p>
+        </w:tc>
+        <w:tc>
+          <w:tcPr>
+            <w:tcW w:w="2338" w:type="dxa"/>
+          </w:tcPr>
+          <w:p>
+            <w:pPr>
+              <w:rPr>
+                <w:b/>
+                <w:bCs/>
+              </w:rPr>
+            </w:pPr>
+            <w:r>
+              <w:rPr>
+                <w:b/>
+                <w:bCs/>
+              </w:rPr>
+              <w:t>Total</w:t>
+            </w:r>
+          </w:p>
+        </w:tc>
+      </w:tr>
+      <w:tr>
+        <w:tc>
+          <w:tcPr>
+            <w:tcW w:w="2337" w:type="dxa"/>
+          </w:tcPr>
+          <w:p>
+            <w:r>
+              <w:t>Project Manager</w:t>
+            </w:r>
+          </w:p>
+        </w:tc>
+        <w:tc>
+          <w:tcPr>
+            <w:tcW w:w="2337" w:type="dxa"/>
+          </w:tcPr>
+          <w:p>
+            <w:r>
+              <w:t>$45/</w:t>
+            </w:r>
+            <w:proofErr w:type="spellStart"/>
+            <w:r>
+              <w:t>hr</w:t>
+            </w:r>
+            <w:proofErr w:type="spellEnd"/>
+          </w:p>
+        </w:tc>
+        <w:tc>
+          <w:tcPr>
+            <w:tcW w:w="2338" w:type="dxa"/>
+          </w:tcPr>
+          <w:p>
+            <w:r>
+              <w:t>60 hours</w:t>
+            </w:r>
+          </w:p>
+        </w:tc>
+        <w:tc>
+          <w:tcPr>
+            <w:tcW w:w="2338" w:type="dxa"/>
+          </w:tcPr>
+          <w:p>
+            <w:r>
+              <w:t>$2,700</w:t>
+            </w:r>
+          </w:p>
+        </w:tc>
+      </w:tr>
+      <w:tr>
+        <w:tc>
+          <w:tcPr>
+            <w:tcW w:w="2337" w:type="dxa"/>
+          </w:tcPr>
+          <w:p>
+            <w:r>
+              <w:t>Designer</w:t>
+            </w:r>
+          </w:p>
+        </w:tc>
+        <w:tc>
+          <w:tcPr>
+            <w:tcW w:w="2337" w:type="dxa"/>
+          </w:tcPr>
+          <w:p>
+            <w:r>
+              <w:t>$50/</w:t>
+            </w:r>
+            <w:proofErr w:type="spellStart"/>
+            <w:r>
+              <w:t>hr</w:t>
+            </w:r>
+            <w:proofErr w:type="spellEnd"/>
+          </w:p>
+        </w:tc>
+        <w:tc>
+          <w:tcPr>
+            <w:tcW w:w="2338" w:type="dxa"/>
+          </w:tcPr>
+          <w:p>
+            <w:r>
+              <w:t>20 hours</w:t>
+            </w:r>
+          </w:p>
+        </w:tc>
+        <w:tc>
+          <w:tcPr>
+            <w:tcW w:w="2338" w:type="dxa"/>
+          </w:tcPr>
+          <w:p>
+            <w:r>
+              <w:t>$1,000</w:t>
+            </w:r>
+          </w:p>
+        </w:tc>
+      </w:tr>
+      <w:tr>
+        <w:tc>
+          <w:tcPr>
+            <w:tcW w:w="2337" w:type="dxa"/>
+          </w:tcPr>
+          <w:p>
+            <w:r>
+              <w:t>Developer</w:t>
+            </w:r>
+          </w:p>
+        </w:tc>
+        <w:tc>
+          <w:tcPr>
+            <w:tcW w:w="2337" w:type="dxa"/>
+          </w:tcPr>
+          <w:p>
+            <w:r>
+              <w:t>$70/</w:t>
+            </w:r>
+            <w:proofErr w:type="spellStart"/>
+            <w:r>
+              <w:t>hr</w:t>
+            </w:r>
+            <w:proofErr w:type="spellEnd"/>
+          </w:p>
+        </w:tc>
+        <w:tc>
+          <w:tcPr>
+            <w:tcW w:w="2338" w:type="dxa"/>
+          </w:tcPr>
+          <w:p>
+            <w:r>
+              <w:t>80 hours</w:t>
+            </w:r>
+          </w:p>
+        </w:tc>
+        <w:tc>
+          <w:tcPr>
+            <w:tcW w:w="2338" w:type="dxa"/>
+          </w:tcPr>
+          <w:p>
+            <w:r>
+              <w:t>$5,600</w:t>
+            </w:r>
+          </w:p>
+        </w:tc>
+      </w:tr>
+      <w:tr>
+        <w:tc>
+          <w:tcPr>
+            <w:tcW w:w="2337" w:type="dxa"/>
+          </w:tcPr>
+          <w:p>
+            <w:r>
+              <w:t>Quality Assurance</w:t>
+            </w:r>
+          </w:p>
+        </w:tc>
+        <w:tc>
+          <w:tcPr>
+            <w:tcW w:w="2337" w:type="dxa"/>
+          </w:tcPr>
+          <w:p>
+            <w:r>
+              <w:t>$40/</w:t>
+            </w:r>
+            <w:proofErr w:type="spellStart"/>
+            <w:r>
+              <w:t>hr</w:t>
+            </w:r>
+            <w:proofErr w:type="spellEnd"/>
+          </w:p>
+        </w:tc>
+        <w:tc>
+          <w:tcPr>
+            <w:tcW w:w="2338" w:type="dxa"/>
+          </w:tcPr>
+          <w:p>
+            <w:r>
+              <w:t>20 hours</w:t>
+            </w:r>
+          </w:p>
+        </w:tc>
+        <w:tc>
+          <w:tcPr>
+            <w:tcW w:w="2338" w:type="dxa"/>
+          </w:tcPr>
+          <w:p>
+            <w:r>
+              <w:t>$800</w:t>
+            </w:r>
+          </w:p>
+        </w:tc>
+      </w:tr>
+      <w:tr>
+        <w:tc>
+          <w:tcPr>
+            <w:tcW w:w="2337" w:type="dxa"/>
+          </w:tcPr>
+          <w:p>
+            <w:pPr>
+              <w:rPr>
+                <w:b/>
+                <w:bCs/>
+              </w:rPr>
+            </w:pPr>
+            <w:r>
+              <w:rPr>
+                <w:b/>
+                <w:bCs/>
+              </w:rPr>
+              <w:t>Grand Total</w:t>
+            </w:r>
+          </w:p>
+        </w:tc>
+        <w:tc>
+          <w:tcPr>
+            <w:tcW w:w="2337" w:type="dxa"/>
+          </w:tcPr>
+          <w:p/>
+        </w:tc>
+        <w:tc>
+          <w:tcPr>
+            <w:tcW w:w="2338" w:type="dxa"/>
+          </w:tcPr>
+          <w:p/>
+        </w:tc>
+        <w:tc>
+          <w:tcPr>
+            <w:tcW w:w="2338" w:type="dxa"/>
+          </w:tcPr>
+          <w:p>
+            <w:pPr>
+              <w:rPr>
+                <w:b/>
+                <w:bCs/>
+              </w:rPr>
+            </w:pPr>
+            <w:r>
+              <w:rPr>
+                <w:b/>
+                <w:bCs/>
+              </w:rPr>
+              <w:t>$10,100</w:t>
+            </w:r>
+          </w:p>
+        </w:tc>
+      </w:tr>
+    </w:tbl>
     <w:p/>
-    <w:p>
-      <w:r>
-        <w:t>For example: The larger share of human resource is by the developers of the project followed by the PM. Developers consume approximately 75% of the hours and dollars associated with …etc.</w:t>
-      </w:r>
-    </w:p>
     <w:p>
       <w:pPr>
         <w:pStyle w:val="Heading1"/>
         <w:jc w:val="center"/>
+      </w:pPr>
+      <w:bookmarkStart w:id="16" w:name="_Toc103337412"/>
+      <w:r>
         <w:rPr>
           <w:b/>
           <w:color w:val="auto"/>
         </w:rPr>
-      </w:pPr>
-      <w:bookmarkStart w:id="16" w:name="_Toc103337412"/>
-      <w:r>
-        <w:rPr>
-          <w:b/>
-          <w:color w:val="auto"/>
-        </w:rPr>
         <w:t>Project Timeline</w:t>
       </w:r>
       <w:bookmarkEnd w:id="16"/>
     </w:p>
-    <w:p>
-      <w:r>
-        <w:tab/>
-      </w:r>
-    </w:p>
-    <w:p>
-      <w:r>
-        <w:t xml:space="preserve"> For this section, you'll need to look at the phases of the project and provide information about the time required to complete each phase. </w:t>
-      </w:r>
-    </w:p>
-    <w:p/>
-    <w:p>
-      <w:r>
-        <w:t>For example:</w:t>
-      </w:r>
-    </w:p>
-    <w:p/>
     <w:tbl>
       <w:tblPr>
         <w:tblStyle w:val="GridTable4-Accent5"/>
@@ -3494,7 +3327,6 @@
           </w:tcPr>
           <w:p>
             <w:r>
-              <w:lastRenderedPageBreak/>
               <w:t>Phase</w:t>
             </w:r>
           </w:p>
@@ -3562,11 +3394,16 @@
             <w:tcW w:w="1870" w:type="dxa"/>
           </w:tcPr>
           <w:p>
-            <w:r>
-              <w:rPr>
-                <w:b w:val="0"/>
-              </w:rPr>
-              <w:t>Pre-development</w:t>
+            <w:pPr>
+              <w:rPr>
+                <w:bCs w:val="0"/>
+              </w:rPr>
+            </w:pPr>
+            <w:r>
+              <w:rPr>
+                <w:bCs w:val="0"/>
+              </w:rPr>
+              <w:t>Requirements</w:t>
             </w:r>
           </w:p>
         </w:tc>
@@ -3581,6 +3418,9 @@
             <w:r>
               <w:t>Task 1</w:t>
             </w:r>
+            <w:r>
+              <w:t>/Discovery</w:t>
+            </w:r>
           </w:p>
         </w:tc>
         <w:tc>
@@ -3594,6 +3434,9 @@
             <w:r>
               <w:t>Requirements</w:t>
             </w:r>
+            <w:r>
+              <w:t xml:space="preserve"> document and projected schedule</w:t>
+            </w:r>
           </w:p>
         </w:tc>
         <w:tc>
@@ -3605,7 +3448,7 @@
               <w:cnfStyle w:val="000000100000" w:firstRow="0" w:lastRow="0" w:firstColumn="0" w:lastColumn="0" w:oddVBand="0" w:evenVBand="0" w:oddHBand="1" w:evenHBand="0" w:firstRowFirstColumn="0" w:firstRowLastColumn="0" w:lastRowFirstColumn="0" w:lastRowLastColumn="0"/>
             </w:pPr>
             <w:r>
-              <w:t>Meeting with customer and procedure review</w:t>
+              <w:t>Zoom/Webex meetings to specify customer’s requirements</w:t>
             </w:r>
           </w:p>
         </w:tc>
@@ -3618,7 +3461,19 @@
               <w:cnfStyle w:val="000000100000" w:firstRow="0" w:lastRow="0" w:firstColumn="0" w:lastColumn="0" w:oddVBand="0" w:evenVBand="0" w:oddHBand="1" w:evenHBand="0" w:firstRowFirstColumn="0" w:firstRowLastColumn="0" w:lastRowFirstColumn="0" w:lastRowLastColumn="0"/>
             </w:pPr>
             <w:r>
-              <w:t>6/1/2018 – 6/30/2018</w:t>
+              <w:t>5/2/2022</w:t>
+            </w:r>
+            <w:r>
+              <w:t xml:space="preserve"> – </w:t>
+            </w:r>
+            <w:r>
+              <w:t>5/</w:t>
+            </w:r>
+            <w:r>
+              <w:t>5</w:t>
+            </w:r>
+            <w:r>
+              <w:t>/2022</w:t>
             </w:r>
           </w:p>
         </w:tc>
@@ -3630,9 +3485,14 @@
             <w:tcW w:w="1870" w:type="dxa"/>
           </w:tcPr>
           <w:p>
-            <w:r>
-              <w:rPr>
-                <w:b w:val="0"/>
+            <w:pPr>
+              <w:rPr>
+                <w:bCs w:val="0"/>
+              </w:rPr>
+            </w:pPr>
+            <w:r>
+              <w:rPr>
+                <w:bCs w:val="0"/>
               </w:rPr>
               <w:t>Design</w:t>
             </w:r>
@@ -3647,7 +3507,10 @@
               <w:cnfStyle w:val="000000000000" w:firstRow="0" w:lastRow="0" w:firstColumn="0" w:lastColumn="0" w:oddVBand="0" w:evenVBand="0" w:oddHBand="0" w:evenHBand="0" w:firstRowFirstColumn="0" w:firstRowLastColumn="0" w:lastRowFirstColumn="0" w:lastRowLastColumn="0"/>
             </w:pPr>
             <w:r>
-              <w:t>Task 2 / Design files</w:t>
+              <w:t xml:space="preserve">Task 2 / </w:t>
+            </w:r>
+            <w:r>
+              <w:t>UML Diagram</w:t>
             </w:r>
           </w:p>
         </w:tc>
@@ -3660,44 +3523,51 @@
               <w:cnfStyle w:val="000000000000" w:firstRow="0" w:lastRow="0" w:firstColumn="0" w:lastColumn="0" w:oddVBand="0" w:evenVBand="0" w:oddHBand="0" w:evenHBand="0" w:firstRowFirstColumn="0" w:firstRowLastColumn="0" w:lastRowFirstColumn="0" w:lastRowLastColumn="0"/>
             </w:pPr>
             <w:r>
-              <w:t xml:space="preserve">Low fidelity wireframe </w:t>
-            </w:r>
-          </w:p>
+              <w:t>UML Model of MySQL database</w:t>
+            </w:r>
+          </w:p>
+        </w:tc>
+        <w:tc>
+          <w:tcPr>
+            <w:tcW w:w="2215" w:type="dxa"/>
+          </w:tcPr>
           <w:p>
             <w:pPr>
               <w:cnfStyle w:val="000000000000" w:firstRow="0" w:lastRow="0" w:firstColumn="0" w:lastColumn="0" w:oddVBand="0" w:evenVBand="0" w:oddHBand="0" w:evenHBand="0" w:firstRowFirstColumn="0" w:firstRowLastColumn="0" w:lastRowFirstColumn="0" w:lastRowLastColumn="0"/>
             </w:pPr>
             <w:r>
-              <w:t>H</w:t>
-            </w:r>
-            <w:r>
-              <w:t>igh fidelity mockup</w:t>
-            </w:r>
-          </w:p>
-        </w:tc>
-        <w:tc>
-          <w:tcPr>
-            <w:tcW w:w="2215" w:type="dxa"/>
+              <w:t>Model to show the relationship between entities in multiple tables of the database</w:t>
+            </w:r>
+          </w:p>
+        </w:tc>
+        <w:tc>
+          <w:tcPr>
+            <w:tcW w:w="1525" w:type="dxa"/>
           </w:tcPr>
           <w:p>
             <w:pPr>
               <w:cnfStyle w:val="000000000000" w:firstRow="0" w:lastRow="0" w:firstColumn="0" w:lastColumn="0" w:oddVBand="0" w:evenVBand="0" w:oddHBand="0" w:evenHBand="0" w:firstRowFirstColumn="0" w:firstRowLastColumn="0" w:lastRowFirstColumn="0" w:lastRowLastColumn="0"/>
             </w:pPr>
             <w:r>
-              <w:t>Create the UI that relates the look and feel of the project</w:t>
-            </w:r>
-          </w:p>
-        </w:tc>
-        <w:tc>
-          <w:tcPr>
-            <w:tcW w:w="1525" w:type="dxa"/>
-          </w:tcPr>
-          <w:p>
-            <w:pPr>
-              <w:cnfStyle w:val="000000000000" w:firstRow="0" w:lastRow="0" w:firstColumn="0" w:lastColumn="0" w:oddVBand="0" w:evenVBand="0" w:oddHBand="0" w:evenHBand="0" w:firstRowFirstColumn="0" w:firstRowLastColumn="0" w:lastRowFirstColumn="0" w:lastRowLastColumn="0"/>
-            </w:pPr>
-            <w:r>
-              <w:t>7/1/2018 – 7/15/2018</w:t>
+              <w:t>5/</w:t>
+            </w:r>
+            <w:r>
+              <w:t>6</w:t>
+            </w:r>
+            <w:r>
+              <w:t>/2022</w:t>
+            </w:r>
+            <w:r>
+              <w:t xml:space="preserve"> – </w:t>
+            </w:r>
+            <w:r>
+              <w:t>5/</w:t>
+            </w:r>
+            <w:r>
+              <w:t>9</w:t>
+            </w:r>
+            <w:r>
+              <w:t>/2022</w:t>
             </w:r>
           </w:p>
         </w:tc>
@@ -3711,7 +3581,11 @@
             <w:cnfStyle w:val="001000000000" w:firstRow="0" w:lastRow="0" w:firstColumn="1" w:lastColumn="0" w:oddVBand="0" w:evenVBand="0" w:oddHBand="0" w:evenHBand="0" w:firstRowFirstColumn="0" w:firstRowLastColumn="0" w:lastRowFirstColumn="0" w:lastRowLastColumn="0"/>
             <w:tcW w:w="1870" w:type="dxa"/>
           </w:tcPr>
-          <w:p/>
+          <w:p>
+            <w:r>
+              <w:t>Design</w:t>
+            </w:r>
+          </w:p>
         </w:tc>
         <w:tc>
           <w:tcPr>
@@ -3721,6 +3595,9 @@
             <w:pPr>
               <w:cnfStyle w:val="000000100000" w:firstRow="0" w:lastRow="0" w:firstColumn="0" w:lastColumn="0" w:oddVBand="0" w:evenVBand="0" w:oddHBand="1" w:evenHBand="0" w:firstRowFirstColumn="0" w:firstRowLastColumn="0" w:lastRowFirstColumn="0" w:lastRowLastColumn="0"/>
             </w:pPr>
+            <w:r>
+              <w:t>Task 2 / Wireframe and Prototype</w:t>
+            </w:r>
           </w:p>
         </w:tc>
         <w:tc>
@@ -3731,6 +3608,9 @@
             <w:pPr>
               <w:cnfStyle w:val="000000100000" w:firstRow="0" w:lastRow="0" w:firstColumn="0" w:lastColumn="0" w:oddVBand="0" w:evenVBand="0" w:oddHBand="1" w:evenHBand="0" w:firstRowFirstColumn="0" w:firstRowLastColumn="0" w:lastRowFirstColumn="0" w:lastRowLastColumn="0"/>
             </w:pPr>
+            <w:r>
+              <w:t>Low-Fidelity Wireframe and High-Fidelity Prototype</w:t>
+            </w:r>
           </w:p>
         </w:tc>
         <w:tc>
@@ -3741,6 +3621,13 @@
             <w:pPr>
               <w:cnfStyle w:val="000000100000" w:firstRow="0" w:lastRow="0" w:firstColumn="0" w:lastColumn="0" w:oddVBand="0" w:evenVBand="0" w:oddHBand="1" w:evenHBand="0" w:firstRowFirstColumn="0" w:firstRowLastColumn="0" w:lastRowFirstColumn="0" w:lastRowLastColumn="0"/>
             </w:pPr>
+            <w:r>
+              <w:t xml:space="preserve">Wireframe will demonstrate the flow between different elements, and prototype will simulate the final </w:t>
+            </w:r>
+            <w:r>
+              <w:lastRenderedPageBreak/>
+              <w:t>appearance of the application user interface</w:t>
+            </w:r>
           </w:p>
         </w:tc>
         <w:tc>
@@ -3751,6 +3638,22 @@
             <w:pPr>
               <w:cnfStyle w:val="000000100000" w:firstRow="0" w:lastRow="0" w:firstColumn="0" w:lastColumn="0" w:oddVBand="0" w:evenVBand="0" w:oddHBand="1" w:evenHBand="0" w:firstRowFirstColumn="0" w:firstRowLastColumn="0" w:lastRowFirstColumn="0" w:lastRowLastColumn="0"/>
             </w:pPr>
+            <w:r>
+              <w:lastRenderedPageBreak/>
+              <w:t>5/</w:t>
+            </w:r>
+            <w:r>
+              <w:t>6</w:t>
+            </w:r>
+            <w:r>
+              <w:t>/2022 – 5/</w:t>
+            </w:r>
+            <w:r>
+              <w:t>9</w:t>
+            </w:r>
+            <w:r>
+              <w:t>/2022</w:t>
+            </w:r>
           </w:p>
         </w:tc>
       </w:tr>
@@ -3760,7 +3663,11 @@
             <w:cnfStyle w:val="001000000000" w:firstRow="0" w:lastRow="0" w:firstColumn="1" w:lastColumn="0" w:oddVBand="0" w:evenVBand="0" w:oddHBand="0" w:evenHBand="0" w:firstRowFirstColumn="0" w:firstRowLastColumn="0" w:lastRowFirstColumn="0" w:lastRowLastColumn="0"/>
             <w:tcW w:w="1870" w:type="dxa"/>
           </w:tcPr>
-          <w:p/>
+          <w:p>
+            <w:r>
+              <w:t>Design</w:t>
+            </w:r>
+          </w:p>
         </w:tc>
         <w:tc>
           <w:tcPr>
@@ -3770,6 +3677,9 @@
             <w:pPr>
               <w:cnfStyle w:val="000000000000" w:firstRow="0" w:lastRow="0" w:firstColumn="0" w:lastColumn="0" w:oddVBand="0" w:evenVBand="0" w:oddHBand="0" w:evenHBand="0" w:firstRowFirstColumn="0" w:firstRowLastColumn="0" w:lastRowFirstColumn="0" w:lastRowLastColumn="0"/>
             </w:pPr>
+            <w:r>
+              <w:t>Task 4 / Testing Plan</w:t>
+            </w:r>
           </w:p>
         </w:tc>
         <w:tc>
@@ -3780,6 +3690,9 @@
             <w:pPr>
               <w:cnfStyle w:val="000000000000" w:firstRow="0" w:lastRow="0" w:firstColumn="0" w:lastColumn="0" w:oddVBand="0" w:evenVBand="0" w:oddHBand="0" w:evenHBand="0" w:firstRowFirstColumn="0" w:firstRowLastColumn="0" w:lastRowFirstColumn="0" w:lastRowLastColumn="0"/>
             </w:pPr>
+            <w:r>
+              <w:t>Testing Plan</w:t>
+            </w:r>
           </w:p>
         </w:tc>
         <w:tc>
@@ -3790,6 +3703,9 @@
             <w:pPr>
               <w:cnfStyle w:val="000000000000" w:firstRow="0" w:lastRow="0" w:firstColumn="0" w:lastColumn="0" w:oddVBand="0" w:evenVBand="0" w:oddHBand="0" w:evenHBand="0" w:firstRowFirstColumn="0" w:firstRowLastColumn="0" w:lastRowFirstColumn="0" w:lastRowLastColumn="0"/>
             </w:pPr>
+            <w:r>
+              <w:t>Project manager, in addition to developer, will create a plan for testing the application and specify what tests user will require before accepting the product</w:t>
+            </w:r>
           </w:p>
         </w:tc>
         <w:tc>
@@ -3800,6 +3716,15 @@
             <w:pPr>
               <w:cnfStyle w:val="000000000000" w:firstRow="0" w:lastRow="0" w:firstColumn="0" w:lastColumn="0" w:oddVBand="0" w:evenVBand="0" w:oddHBand="0" w:evenHBand="0" w:firstRowFirstColumn="0" w:firstRowLastColumn="0" w:lastRowFirstColumn="0" w:lastRowLastColumn="0"/>
             </w:pPr>
+            <w:r>
+              <w:t>5/1</w:t>
+            </w:r>
+            <w:r>
+              <w:t>0</w:t>
+            </w:r>
+            <w:r>
+              <w:t>/2022</w:t>
+            </w:r>
           </w:p>
         </w:tc>
       </w:tr>
@@ -3812,7 +3737,11 @@
             <w:cnfStyle w:val="001000000000" w:firstRow="0" w:lastRow="0" w:firstColumn="1" w:lastColumn="0" w:oddVBand="0" w:evenVBand="0" w:oddHBand="0" w:evenHBand="0" w:firstRowFirstColumn="0" w:firstRowLastColumn="0" w:lastRowFirstColumn="0" w:lastRowLastColumn="0"/>
             <w:tcW w:w="1870" w:type="dxa"/>
           </w:tcPr>
-          <w:p/>
+          <w:p>
+            <w:r>
+              <w:t>Implementation</w:t>
+            </w:r>
+          </w:p>
         </w:tc>
         <w:tc>
           <w:tcPr>
@@ -3822,6 +3751,9 @@
             <w:pPr>
               <w:cnfStyle w:val="000000100000" w:firstRow="0" w:lastRow="0" w:firstColumn="0" w:lastColumn="0" w:oddVBand="0" w:evenVBand="0" w:oddHBand="1" w:evenHBand="0" w:firstRowFirstColumn="0" w:firstRowLastColumn="0" w:lastRowFirstColumn="0" w:lastRowLastColumn="0"/>
             </w:pPr>
+            <w:r>
+              <w:t>Task 5 / Application</w:t>
+            </w:r>
           </w:p>
         </w:tc>
         <w:tc>
@@ -3832,6 +3764,9 @@
             <w:pPr>
               <w:cnfStyle w:val="000000100000" w:firstRow="0" w:lastRow="0" w:firstColumn="0" w:lastColumn="0" w:oddVBand="0" w:evenVBand="0" w:oddHBand="1" w:evenHBand="0" w:firstRowFirstColumn="0" w:firstRowLastColumn="0" w:lastRowFirstColumn="0" w:lastRowLastColumn="0"/>
             </w:pPr>
+            <w:r>
+              <w:t>Creation of version 1 of the application</w:t>
+            </w:r>
           </w:p>
         </w:tc>
         <w:tc>
@@ -3842,6 +3777,9 @@
             <w:pPr>
               <w:cnfStyle w:val="000000100000" w:firstRow="0" w:lastRow="0" w:firstColumn="0" w:lastColumn="0" w:oddVBand="0" w:evenVBand="0" w:oddHBand="1" w:evenHBand="0" w:firstRowFirstColumn="0" w:firstRowLastColumn="0" w:lastRowFirstColumn="0" w:lastRowLastColumn="0"/>
             </w:pPr>
+            <w:r>
+              <w:t>Developer will build the application in accordance with the customer requirements and design documentation</w:t>
+            </w:r>
           </w:p>
         </w:tc>
         <w:tc>
@@ -3852,6 +3790,29 @@
             <w:pPr>
               <w:cnfStyle w:val="000000100000" w:firstRow="0" w:lastRow="0" w:firstColumn="0" w:lastColumn="0" w:oddVBand="0" w:evenVBand="0" w:oddHBand="1" w:evenHBand="0" w:firstRowFirstColumn="0" w:firstRowLastColumn="0" w:lastRowFirstColumn="0" w:lastRowLastColumn="0"/>
             </w:pPr>
+            <w:r>
+              <w:t>5/1</w:t>
+            </w:r>
+            <w:r>
+              <w:t>0</w:t>
+            </w:r>
+            <w:r>
+              <w:t>/2022 –</w:t>
+            </w:r>
+          </w:p>
+          <w:p>
+            <w:pPr>
+              <w:cnfStyle w:val="000000100000" w:firstRow="0" w:lastRow="0" w:firstColumn="0" w:lastColumn="0" w:oddVBand="0" w:evenVBand="0" w:oddHBand="1" w:evenHBand="0" w:firstRowFirstColumn="0" w:firstRowLastColumn="0" w:lastRowFirstColumn="0" w:lastRowLastColumn="0"/>
+            </w:pPr>
+            <w:r>
+              <w:t>5/2</w:t>
+            </w:r>
+            <w:r>
+              <w:t>3</w:t>
+            </w:r>
+            <w:r>
+              <w:t>/2022</w:t>
+            </w:r>
           </w:p>
         </w:tc>
       </w:tr>
@@ -3861,7 +3822,11 @@
             <w:cnfStyle w:val="001000000000" w:firstRow="0" w:lastRow="0" w:firstColumn="1" w:lastColumn="0" w:oddVBand="0" w:evenVBand="0" w:oddHBand="0" w:evenHBand="0" w:firstRowFirstColumn="0" w:firstRowLastColumn="0" w:lastRowFirstColumn="0" w:lastRowLastColumn="0"/>
             <w:tcW w:w="1870" w:type="dxa"/>
           </w:tcPr>
-          <w:p/>
+          <w:p>
+            <w:r>
+              <w:t>Testing</w:t>
+            </w:r>
+          </w:p>
         </w:tc>
         <w:tc>
           <w:tcPr>
@@ -3871,6 +3836,9 @@
             <w:pPr>
               <w:cnfStyle w:val="000000000000" w:firstRow="0" w:lastRow="0" w:firstColumn="0" w:lastColumn="0" w:oddVBand="0" w:evenVBand="0" w:oddHBand="0" w:evenHBand="0" w:firstRowFirstColumn="0" w:firstRowLastColumn="0" w:lastRowFirstColumn="0" w:lastRowLastColumn="0"/>
             </w:pPr>
+            <w:r>
+              <w:t>Task 6 / Functional Test</w:t>
+            </w:r>
           </w:p>
         </w:tc>
         <w:tc>
@@ -3881,6 +3849,9 @@
             <w:pPr>
               <w:cnfStyle w:val="000000000000" w:firstRow="0" w:lastRow="0" w:firstColumn="0" w:lastColumn="0" w:oddVBand="0" w:evenVBand="0" w:oddHBand="0" w:evenHBand="0" w:firstRowFirstColumn="0" w:firstRowLastColumn="0" w:lastRowFirstColumn="0" w:lastRowLastColumn="0"/>
             </w:pPr>
+            <w:r>
+              <w:t>Completion of all functional testing</w:t>
+            </w:r>
           </w:p>
         </w:tc>
         <w:tc>
@@ -3891,6 +3862,9 @@
             <w:pPr>
               <w:cnfStyle w:val="000000000000" w:firstRow="0" w:lastRow="0" w:firstColumn="0" w:lastColumn="0" w:oddVBand="0" w:evenVBand="0" w:oddHBand="0" w:evenHBand="0" w:firstRowFirstColumn="0" w:firstRowLastColumn="0" w:lastRowFirstColumn="0" w:lastRowLastColumn="0"/>
             </w:pPr>
+            <w:r>
+              <w:t>Quality Assurance thoroughly tests application in accordance with the testing plan</w:t>
+            </w:r>
           </w:p>
         </w:tc>
         <w:tc>
@@ -3901,6 +3875,17 @@
             <w:pPr>
               <w:cnfStyle w:val="000000000000" w:firstRow="0" w:lastRow="0" w:firstColumn="0" w:lastColumn="0" w:oddVBand="0" w:evenVBand="0" w:oddHBand="0" w:evenHBand="0" w:firstRowFirstColumn="0" w:firstRowLastColumn="0" w:lastRowFirstColumn="0" w:lastRowLastColumn="0"/>
             </w:pPr>
+            <w:r>
+              <w:t>5/23/2022 –</w:t>
+            </w:r>
+          </w:p>
+          <w:p>
+            <w:pPr>
+              <w:cnfStyle w:val="000000000000" w:firstRow="0" w:lastRow="0" w:firstColumn="0" w:lastColumn="0" w:oddVBand="0" w:evenVBand="0" w:oddHBand="0" w:evenHBand="0" w:firstRowFirstColumn="0" w:firstRowLastColumn="0" w:lastRowFirstColumn="0" w:lastRowLastColumn="0"/>
+            </w:pPr>
+            <w:r>
+              <w:t>5/25/00</w:t>
+            </w:r>
           </w:p>
         </w:tc>
       </w:tr>
@@ -3913,7 +3898,11 @@
             <w:cnfStyle w:val="001000000000" w:firstRow="0" w:lastRow="0" w:firstColumn="1" w:lastColumn="0" w:oddVBand="0" w:evenVBand="0" w:oddHBand="0" w:evenHBand="0" w:firstRowFirstColumn="0" w:firstRowLastColumn="0" w:lastRowFirstColumn="0" w:lastRowLastColumn="0"/>
             <w:tcW w:w="1870" w:type="dxa"/>
           </w:tcPr>
-          <w:p/>
+          <w:p>
+            <w:r>
+              <w:t>Testing</w:t>
+            </w:r>
+          </w:p>
         </w:tc>
         <w:tc>
           <w:tcPr>
@@ -3923,6 +3912,9 @@
             <w:pPr>
               <w:cnfStyle w:val="000000100000" w:firstRow="0" w:lastRow="0" w:firstColumn="0" w:lastColumn="0" w:oddVBand="0" w:evenVBand="0" w:oddHBand="1" w:evenHBand="0" w:firstRowFirstColumn="0" w:firstRowLastColumn="0" w:lastRowFirstColumn="0" w:lastRowLastColumn="0"/>
             </w:pPr>
+            <w:r>
+              <w:t>Task 7 / Acceptance Test</w:t>
+            </w:r>
           </w:p>
         </w:tc>
         <w:tc>
@@ -3933,6 +3925,9 @@
             <w:pPr>
               <w:cnfStyle w:val="000000100000" w:firstRow="0" w:lastRow="0" w:firstColumn="0" w:lastColumn="0" w:oddVBand="0" w:evenVBand="0" w:oddHBand="1" w:evenHBand="0" w:firstRowFirstColumn="0" w:firstRowLastColumn="0" w:lastRowFirstColumn="0" w:lastRowLastColumn="0"/>
             </w:pPr>
+            <w:r>
+              <w:t>Completion of acceptance tests and signoff by customer</w:t>
+            </w:r>
           </w:p>
         </w:tc>
         <w:tc>
@@ -3943,6 +3938,9 @@
             <w:pPr>
               <w:cnfStyle w:val="000000100000" w:firstRow="0" w:lastRow="0" w:firstColumn="0" w:lastColumn="0" w:oddVBand="0" w:evenVBand="0" w:oddHBand="1" w:evenHBand="0" w:firstRowFirstColumn="0" w:firstRowLastColumn="0" w:lastRowFirstColumn="0" w:lastRowLastColumn="0"/>
             </w:pPr>
+            <w:r>
+              <w:t>Representatives of the customer perform required testing to verify that the product meets all requirements</w:t>
+            </w:r>
           </w:p>
         </w:tc>
         <w:tc>
@@ -3953,6 +3951,17 @@
             <w:pPr>
               <w:cnfStyle w:val="000000100000" w:firstRow="0" w:lastRow="0" w:firstColumn="0" w:lastColumn="0" w:oddVBand="0" w:evenVBand="0" w:oddHBand="1" w:evenHBand="0" w:firstRowFirstColumn="0" w:firstRowLastColumn="0" w:lastRowFirstColumn="0" w:lastRowLastColumn="0"/>
             </w:pPr>
+            <w:r>
+              <w:t>5/26/2022 –</w:t>
+            </w:r>
+          </w:p>
+          <w:p>
+            <w:pPr>
+              <w:cnfStyle w:val="000000100000" w:firstRow="0" w:lastRow="0" w:firstColumn="0" w:lastColumn="0" w:oddVBand="0" w:evenVBand="0" w:oddHBand="1" w:evenHBand="0" w:firstRowFirstColumn="0" w:firstRowLastColumn="0" w:lastRowFirstColumn="0" w:lastRowLastColumn="0"/>
+            </w:pPr>
+            <w:r>
+              <w:t>5/27/2022</w:t>
+            </w:r>
           </w:p>
         </w:tc>
       </w:tr>
@@ -3962,7 +3971,11 @@
             <w:cnfStyle w:val="001000000000" w:firstRow="0" w:lastRow="0" w:firstColumn="1" w:lastColumn="0" w:oddVBand="0" w:evenVBand="0" w:oddHBand="0" w:evenHBand="0" w:firstRowFirstColumn="0" w:firstRowLastColumn="0" w:lastRowFirstColumn="0" w:lastRowLastColumn="0"/>
             <w:tcW w:w="1870" w:type="dxa"/>
           </w:tcPr>
-          <w:p/>
+          <w:p>
+            <w:r>
+              <w:t>Deployment</w:t>
+            </w:r>
+          </w:p>
         </w:tc>
         <w:tc>
           <w:tcPr>
@@ -3972,6 +3985,12 @@
             <w:pPr>
               <w:cnfStyle w:val="000000000000" w:firstRow="0" w:lastRow="0" w:firstColumn="0" w:lastColumn="0" w:oddVBand="0" w:evenVBand="0" w:oddHBand="0" w:evenHBand="0" w:firstRowFirstColumn="0" w:firstRowLastColumn="0" w:lastRowFirstColumn="0" w:lastRowLastColumn="0"/>
             </w:pPr>
+            <w:r>
+              <w:t>Ta</w:t>
+            </w:r>
+            <w:r>
+              <w:t>sk 8 / Application Deployment</w:t>
+            </w:r>
           </w:p>
         </w:tc>
         <w:tc>
@@ -3982,6 +4001,9 @@
             <w:pPr>
               <w:cnfStyle w:val="000000000000" w:firstRow="0" w:lastRow="0" w:firstColumn="0" w:lastColumn="0" w:oddVBand="0" w:evenVBand="0" w:oddHBand="0" w:evenHBand="0" w:firstRowFirstColumn="0" w:firstRowLastColumn="0" w:lastRowFirstColumn="0" w:lastRowLastColumn="0"/>
             </w:pPr>
+            <w:r>
+              <w:t>Deployment of application to customer’s production environment</w:t>
+            </w:r>
           </w:p>
         </w:tc>
         <w:tc>
@@ -3992,6 +4014,9 @@
             <w:pPr>
               <w:cnfStyle w:val="000000000000" w:firstRow="0" w:lastRow="0" w:firstColumn="0" w:lastColumn="0" w:oddVBand="0" w:evenVBand="0" w:oddHBand="0" w:evenHBand="0" w:firstRowFirstColumn="0" w:firstRowLastColumn="0" w:lastRowFirstColumn="0" w:lastRowLastColumn="0"/>
             </w:pPr>
+            <w:r>
+              <w:t>MySQL server hosted and populated on customer’s server. Web application hosted on customer’s server.</w:t>
+            </w:r>
           </w:p>
         </w:tc>
         <w:tc>
@@ -4002,6 +4027,17 @@
             <w:pPr>
               <w:cnfStyle w:val="000000000000" w:firstRow="0" w:lastRow="0" w:firstColumn="0" w:lastColumn="0" w:oddVBand="0" w:evenVBand="0" w:oddHBand="0" w:evenHBand="0" w:firstRowFirstColumn="0" w:firstRowLastColumn="0" w:lastRowFirstColumn="0" w:lastRowLastColumn="0"/>
             </w:pPr>
+            <w:r>
+              <w:t xml:space="preserve">5/30/2022 – </w:t>
+            </w:r>
+          </w:p>
+          <w:p>
+            <w:pPr>
+              <w:cnfStyle w:val="000000000000" w:firstRow="0" w:lastRow="0" w:firstColumn="0" w:lastColumn="0" w:oddVBand="0" w:evenVBand="0" w:oddHBand="0" w:evenHBand="0" w:firstRowFirstColumn="0" w:firstRowLastColumn="0" w:lastRowFirstColumn="0" w:lastRowLastColumn="0"/>
+            </w:pPr>
+            <w:r>
+              <w:t>5/31/2022</w:t>
+            </w:r>
           </w:p>
         </w:tc>
       </w:tr>
@@ -4014,7 +4050,11 @@
             <w:cnfStyle w:val="001000000000" w:firstRow="0" w:lastRow="0" w:firstColumn="1" w:lastColumn="0" w:oddVBand="0" w:evenVBand="0" w:oddHBand="0" w:evenHBand="0" w:firstRowFirstColumn="0" w:firstRowLastColumn="0" w:lastRowFirstColumn="0" w:lastRowLastColumn="0"/>
             <w:tcW w:w="1870" w:type="dxa"/>
           </w:tcPr>
-          <w:p/>
+          <w:p>
+            <w:r>
+              <w:t>Maintenance</w:t>
+            </w:r>
+          </w:p>
         </w:tc>
         <w:tc>
           <w:tcPr>
@@ -4024,6 +4064,9 @@
             <w:pPr>
               <w:cnfStyle w:val="000000100000" w:firstRow="0" w:lastRow="0" w:firstColumn="0" w:lastColumn="0" w:oddVBand="0" w:evenVBand="0" w:oddHBand="1" w:evenHBand="0" w:firstRowFirstColumn="0" w:firstRowLastColumn="0" w:lastRowFirstColumn="0" w:lastRowLastColumn="0"/>
             </w:pPr>
+            <w:r>
+              <w:t>Task 9 / Maintenance Plan</w:t>
+            </w:r>
           </w:p>
         </w:tc>
         <w:tc>
@@ -4034,6 +4077,9 @@
             <w:pPr>
               <w:cnfStyle w:val="000000100000" w:firstRow="0" w:lastRow="0" w:firstColumn="0" w:lastColumn="0" w:oddVBand="0" w:evenVBand="0" w:oddHBand="1" w:evenHBand="0" w:firstRowFirstColumn="0" w:firstRowLastColumn="0" w:lastRowFirstColumn="0" w:lastRowLastColumn="0"/>
             </w:pPr>
+            <w:r>
+              <w:t>Maintenance Contract</w:t>
+            </w:r>
           </w:p>
         </w:tc>
         <w:tc>
@@ -4044,6 +4090,9 @@
             <w:pPr>
               <w:cnfStyle w:val="000000100000" w:firstRow="0" w:lastRow="0" w:firstColumn="0" w:lastColumn="0" w:oddVBand="0" w:evenVBand="0" w:oddHBand="1" w:evenHBand="0" w:firstRowFirstColumn="0" w:firstRowLastColumn="0" w:lastRowFirstColumn="0" w:lastRowLastColumn="0"/>
             </w:pPr>
+            <w:r>
+              <w:t>Creation of service contract, defining service level agreements for ongoing support.</w:t>
+            </w:r>
           </w:p>
         </w:tc>
         <w:tc>
@@ -4054,156 +4103,9 @@
             <w:pPr>
               <w:cnfStyle w:val="000000100000" w:firstRow="0" w:lastRow="0" w:firstColumn="0" w:lastColumn="0" w:oddVBand="0" w:evenVBand="0" w:oddHBand="1" w:evenHBand="0" w:firstRowFirstColumn="0" w:firstRowLastColumn="0" w:lastRowFirstColumn="0" w:lastRowLastColumn="0"/>
             </w:pPr>
-          </w:p>
-        </w:tc>
-      </w:tr>
-      <w:tr>
-        <w:tc>
-          <w:tcPr>
-            <w:cnfStyle w:val="001000000000" w:firstRow="0" w:lastRow="0" w:firstColumn="1" w:lastColumn="0" w:oddVBand="0" w:evenVBand="0" w:oddHBand="0" w:evenHBand="0" w:firstRowFirstColumn="0" w:firstRowLastColumn="0" w:lastRowFirstColumn="0" w:lastRowLastColumn="0"/>
-            <w:tcW w:w="1870" w:type="dxa"/>
-          </w:tcPr>
-          <w:p/>
-        </w:tc>
-        <w:tc>
-          <w:tcPr>
-            <w:tcW w:w="1870" w:type="dxa"/>
-          </w:tcPr>
-          <w:p>
-            <w:pPr>
-              <w:cnfStyle w:val="000000000000" w:firstRow="0" w:lastRow="0" w:firstColumn="0" w:lastColumn="0" w:oddVBand="0" w:evenVBand="0" w:oddHBand="0" w:evenHBand="0" w:firstRowFirstColumn="0" w:firstRowLastColumn="0" w:lastRowFirstColumn="0" w:lastRowLastColumn="0"/>
-            </w:pPr>
-          </w:p>
-        </w:tc>
-        <w:tc>
-          <w:tcPr>
-            <w:tcW w:w="1870" w:type="dxa"/>
-          </w:tcPr>
-          <w:p>
-            <w:pPr>
-              <w:cnfStyle w:val="000000000000" w:firstRow="0" w:lastRow="0" w:firstColumn="0" w:lastColumn="0" w:oddVBand="0" w:evenVBand="0" w:oddHBand="0" w:evenHBand="0" w:firstRowFirstColumn="0" w:firstRowLastColumn="0" w:lastRowFirstColumn="0" w:lastRowLastColumn="0"/>
-            </w:pPr>
-          </w:p>
-        </w:tc>
-        <w:tc>
-          <w:tcPr>
-            <w:tcW w:w="2215" w:type="dxa"/>
-          </w:tcPr>
-          <w:p>
-            <w:pPr>
-              <w:cnfStyle w:val="000000000000" w:firstRow="0" w:lastRow="0" w:firstColumn="0" w:lastColumn="0" w:oddVBand="0" w:evenVBand="0" w:oddHBand="0" w:evenHBand="0" w:firstRowFirstColumn="0" w:firstRowLastColumn="0" w:lastRowFirstColumn="0" w:lastRowLastColumn="0"/>
-            </w:pPr>
-          </w:p>
-        </w:tc>
-        <w:tc>
-          <w:tcPr>
-            <w:tcW w:w="1525" w:type="dxa"/>
-          </w:tcPr>
-          <w:p>
-            <w:pPr>
-              <w:cnfStyle w:val="000000000000" w:firstRow="0" w:lastRow="0" w:firstColumn="0" w:lastColumn="0" w:oddVBand="0" w:evenVBand="0" w:oddHBand="0" w:evenHBand="0" w:firstRowFirstColumn="0" w:firstRowLastColumn="0" w:lastRowFirstColumn="0" w:lastRowLastColumn="0"/>
-            </w:pPr>
-          </w:p>
-        </w:tc>
-      </w:tr>
-      <w:tr>
-        <w:trPr>
-          <w:cnfStyle w:val="000000100000" w:firstRow="0" w:lastRow="0" w:firstColumn="0" w:lastColumn="0" w:oddVBand="0" w:evenVBand="0" w:oddHBand="1" w:evenHBand="0" w:firstRowFirstColumn="0" w:firstRowLastColumn="0" w:lastRowFirstColumn="0" w:lastRowLastColumn="0"/>
-        </w:trPr>
-        <w:tc>
-          <w:tcPr>
-            <w:cnfStyle w:val="001000000000" w:firstRow="0" w:lastRow="0" w:firstColumn="1" w:lastColumn="0" w:oddVBand="0" w:evenVBand="0" w:oddHBand="0" w:evenHBand="0" w:firstRowFirstColumn="0" w:firstRowLastColumn="0" w:lastRowFirstColumn="0" w:lastRowLastColumn="0"/>
-            <w:tcW w:w="1870" w:type="dxa"/>
-          </w:tcPr>
-          <w:p/>
-        </w:tc>
-        <w:tc>
-          <w:tcPr>
-            <w:tcW w:w="1870" w:type="dxa"/>
-          </w:tcPr>
-          <w:p>
-            <w:pPr>
-              <w:cnfStyle w:val="000000100000" w:firstRow="0" w:lastRow="0" w:firstColumn="0" w:lastColumn="0" w:oddVBand="0" w:evenVBand="0" w:oddHBand="1" w:evenHBand="0" w:firstRowFirstColumn="0" w:firstRowLastColumn="0" w:lastRowFirstColumn="0" w:lastRowLastColumn="0"/>
-            </w:pPr>
-          </w:p>
-        </w:tc>
-        <w:tc>
-          <w:tcPr>
-            <w:tcW w:w="1870" w:type="dxa"/>
-          </w:tcPr>
-          <w:p>
-            <w:pPr>
-              <w:cnfStyle w:val="000000100000" w:firstRow="0" w:lastRow="0" w:firstColumn="0" w:lastColumn="0" w:oddVBand="0" w:evenVBand="0" w:oddHBand="1" w:evenHBand="0" w:firstRowFirstColumn="0" w:firstRowLastColumn="0" w:lastRowFirstColumn="0" w:lastRowLastColumn="0"/>
-            </w:pPr>
-          </w:p>
-        </w:tc>
-        <w:tc>
-          <w:tcPr>
-            <w:tcW w:w="2215" w:type="dxa"/>
-          </w:tcPr>
-          <w:p>
-            <w:pPr>
-              <w:cnfStyle w:val="000000100000" w:firstRow="0" w:lastRow="0" w:firstColumn="0" w:lastColumn="0" w:oddVBand="0" w:evenVBand="0" w:oddHBand="1" w:evenHBand="0" w:firstRowFirstColumn="0" w:firstRowLastColumn="0" w:lastRowFirstColumn="0" w:lastRowLastColumn="0"/>
-            </w:pPr>
-          </w:p>
-        </w:tc>
-        <w:tc>
-          <w:tcPr>
-            <w:tcW w:w="1525" w:type="dxa"/>
-          </w:tcPr>
-          <w:p>
-            <w:pPr>
-              <w:cnfStyle w:val="000000100000" w:firstRow="0" w:lastRow="0" w:firstColumn="0" w:lastColumn="0" w:oddVBand="0" w:evenVBand="0" w:oddHBand="1" w:evenHBand="0" w:firstRowFirstColumn="0" w:firstRowLastColumn="0" w:lastRowFirstColumn="0" w:lastRowLastColumn="0"/>
-            </w:pPr>
-          </w:p>
-        </w:tc>
-      </w:tr>
-      <w:tr>
-        <w:tc>
-          <w:tcPr>
-            <w:cnfStyle w:val="001000000000" w:firstRow="0" w:lastRow="0" w:firstColumn="1" w:lastColumn="0" w:oddVBand="0" w:evenVBand="0" w:oddHBand="0" w:evenHBand="0" w:firstRowFirstColumn="0" w:firstRowLastColumn="0" w:lastRowFirstColumn="0" w:lastRowLastColumn="0"/>
-            <w:tcW w:w="1870" w:type="dxa"/>
-          </w:tcPr>
-          <w:p/>
-        </w:tc>
-        <w:tc>
-          <w:tcPr>
-            <w:tcW w:w="1870" w:type="dxa"/>
-          </w:tcPr>
-          <w:p>
-            <w:pPr>
-              <w:cnfStyle w:val="000000000000" w:firstRow="0" w:lastRow="0" w:firstColumn="0" w:lastColumn="0" w:oddVBand="0" w:evenVBand="0" w:oddHBand="0" w:evenHBand="0" w:firstRowFirstColumn="0" w:firstRowLastColumn="0" w:lastRowFirstColumn="0" w:lastRowLastColumn="0"/>
-            </w:pPr>
-          </w:p>
-        </w:tc>
-        <w:tc>
-          <w:tcPr>
-            <w:tcW w:w="1870" w:type="dxa"/>
-          </w:tcPr>
-          <w:p>
-            <w:pPr>
-              <w:cnfStyle w:val="000000000000" w:firstRow="0" w:lastRow="0" w:firstColumn="0" w:lastColumn="0" w:oddVBand="0" w:evenVBand="0" w:oddHBand="0" w:evenHBand="0" w:firstRowFirstColumn="0" w:firstRowLastColumn="0" w:lastRowFirstColumn="0" w:lastRowLastColumn="0"/>
-            </w:pPr>
-          </w:p>
-        </w:tc>
-        <w:tc>
-          <w:tcPr>
-            <w:tcW w:w="2215" w:type="dxa"/>
-          </w:tcPr>
-          <w:p>
-            <w:pPr>
-              <w:cnfStyle w:val="000000000000" w:firstRow="0" w:lastRow="0" w:firstColumn="0" w:lastColumn="0" w:oddVBand="0" w:evenVBand="0" w:oddHBand="0" w:evenHBand="0" w:firstRowFirstColumn="0" w:firstRowLastColumn="0" w:lastRowFirstColumn="0" w:lastRowLastColumn="0"/>
-            </w:pPr>
-          </w:p>
-        </w:tc>
-        <w:tc>
-          <w:tcPr>
-            <w:tcW w:w="1525" w:type="dxa"/>
-          </w:tcPr>
-          <w:p>
-            <w:pPr>
-              <w:cnfStyle w:val="000000000000" w:firstRow="0" w:lastRow="0" w:firstColumn="0" w:lastColumn="0" w:oddVBand="0" w:evenVBand="0" w:oddHBand="0" w:evenHBand="0" w:firstRowFirstColumn="0" w:firstRowLastColumn="0" w:lastRowFirstColumn="0" w:lastRowLastColumn="0"/>
-            </w:pPr>
+            <w:r>
+              <w:t>5/31/2022</w:t>
+            </w:r>
           </w:p>
         </w:tc>
       </w:tr>
@@ -4642,6 +4544,95 @@
     </w:lvl>
   </w:abstractNum>
   <w:abstractNum w:abstractNumId="3" w15:restartNumberingAfterBreak="0">
+    <w:nsid w:val="1D5C07F1"/>
+    <w:multiLevelType w:val="hybridMultilevel"/>
+    <w:tmpl w:val="CDCA7EC8"/>
+    <w:lvl w:ilvl="0" w:tplc="04090011">
+      <w:start w:val="1"/>
+      <w:numFmt w:val="decimal"/>
+      <w:lvlText w:val="%1)"/>
+      <w:lvlJc w:val="left"/>
+      <w:pPr>
+        <w:ind w:left="720" w:hanging="360"/>
+      </w:pPr>
+      <w:rPr>
+        <w:rFonts w:hint="default"/>
+      </w:rPr>
+    </w:lvl>
+    <w:lvl w:ilvl="1" w:tplc="04090019" w:tentative="1">
+      <w:start w:val="1"/>
+      <w:numFmt w:val="lowerLetter"/>
+      <w:lvlText w:val="%2."/>
+      <w:lvlJc w:val="left"/>
+      <w:pPr>
+        <w:ind w:left="1440" w:hanging="360"/>
+      </w:pPr>
+    </w:lvl>
+    <w:lvl w:ilvl="2" w:tplc="0409001B" w:tentative="1">
+      <w:start w:val="1"/>
+      <w:numFmt w:val="lowerRoman"/>
+      <w:lvlText w:val="%3."/>
+      <w:lvlJc w:val="right"/>
+      <w:pPr>
+        <w:ind w:left="2160" w:hanging="180"/>
+      </w:pPr>
+    </w:lvl>
+    <w:lvl w:ilvl="3" w:tplc="0409000F" w:tentative="1">
+      <w:start w:val="1"/>
+      <w:numFmt w:val="decimal"/>
+      <w:lvlText w:val="%4."/>
+      <w:lvlJc w:val="left"/>
+      <w:pPr>
+        <w:ind w:left="2880" w:hanging="360"/>
+      </w:pPr>
+    </w:lvl>
+    <w:lvl w:ilvl="4" w:tplc="04090019" w:tentative="1">
+      <w:start w:val="1"/>
+      <w:numFmt w:val="lowerLetter"/>
+      <w:lvlText w:val="%5."/>
+      <w:lvlJc w:val="left"/>
+      <w:pPr>
+        <w:ind w:left="3600" w:hanging="360"/>
+      </w:pPr>
+    </w:lvl>
+    <w:lvl w:ilvl="5" w:tplc="0409001B" w:tentative="1">
+      <w:start w:val="1"/>
+      <w:numFmt w:val="lowerRoman"/>
+      <w:lvlText w:val="%6."/>
+      <w:lvlJc w:val="right"/>
+      <w:pPr>
+        <w:ind w:left="4320" w:hanging="180"/>
+      </w:pPr>
+    </w:lvl>
+    <w:lvl w:ilvl="6" w:tplc="0409000F" w:tentative="1">
+      <w:start w:val="1"/>
+      <w:numFmt w:val="decimal"/>
+      <w:lvlText w:val="%7."/>
+      <w:lvlJc w:val="left"/>
+      <w:pPr>
+        <w:ind w:left="5040" w:hanging="360"/>
+      </w:pPr>
+    </w:lvl>
+    <w:lvl w:ilvl="7" w:tplc="04090019" w:tentative="1">
+      <w:start w:val="1"/>
+      <w:numFmt w:val="lowerLetter"/>
+      <w:lvlText w:val="%8."/>
+      <w:lvlJc w:val="left"/>
+      <w:pPr>
+        <w:ind w:left="5760" w:hanging="360"/>
+      </w:pPr>
+    </w:lvl>
+    <w:lvl w:ilvl="8" w:tplc="0409001B" w:tentative="1">
+      <w:start w:val="1"/>
+      <w:numFmt w:val="lowerRoman"/>
+      <w:lvlText w:val="%9."/>
+      <w:lvlJc w:val="right"/>
+      <w:pPr>
+        <w:ind w:left="6480" w:hanging="180"/>
+      </w:pPr>
+    </w:lvl>
+  </w:abstractNum>
+  <w:abstractNum w:abstractNumId="4" w15:restartNumberingAfterBreak="0">
     <w:nsid w:val="730A2155"/>
     <w:multiLevelType w:val="hybridMultilevel"/>
     <w:tmpl w:val="E1F62F16"/>
@@ -4761,10 +4752,13 @@
     <w:abstractNumId w:val="1"/>
   </w:num>
   <w:num w:numId="3">
-    <w:abstractNumId w:val="3"/>
+    <w:abstractNumId w:val="4"/>
   </w:num>
   <w:num w:numId="4">
     <w:abstractNumId w:val="0"/>
+  </w:num>
+  <w:num w:numId="5">
+    <w:abstractNumId w:val="3"/>
   </w:num>
 </w:numbering>
 </file>

</xml_diff>